<commit_message>
create constraint ce -> udpos
</commit_message>
<xml_diff>
--- a/apps/webtool/docs/notes/Constraint_Structure.docx
+++ b/apps/webtool/docs/notes/Constraint_Structure.docx
@@ -9,12 +9,14 @@
           <w:lang w:val="en-US"/>
         </w:rPr>
       </w:pPr>
+      <w:proofErr w:type="spellStart"/>
       <w:r>
         <w:rPr>
           <w:lang w:val="en-US"/>
         </w:rPr>
         <w:t>FNBr</w:t>
       </w:r>
+      <w:proofErr w:type="spellEnd"/>
       <w:r>
         <w:rPr>
           <w:lang w:val="en-US"/>
@@ -71,12 +73,6 @@
         </w:rPr>
         <w:t xml:space="preserve"> Data Structure</w:t>
       </w:r>
-      <w:r>
-        <w:rPr>
-          <w:lang w:val="en-US"/>
-        </w:rPr>
-        <w:t xml:space="preserve"> - 20181209</w:t>
-      </w:r>
     </w:p>
     <w:p>
       <w:pPr>
@@ -84,7 +80,47 @@
           <w:lang w:val="en-US"/>
         </w:rPr>
       </w:pPr>
+      <w:proofErr w:type="spellStart"/>
+      <w:r>
+        <w:rPr>
+          <w:lang w:val="en-US"/>
+        </w:rPr>
+        <w:t>Criado</w:t>
+      </w:r>
+      <w:proofErr w:type="spellEnd"/>
+      <w:r>
+        <w:rPr>
+          <w:lang w:val="en-US"/>
+        </w:rPr>
+        <w:t xml:space="preserve"> </w:t>
+      </w:r>
+      <w:proofErr w:type="spellStart"/>
+      <w:r>
+        <w:rPr>
+          <w:lang w:val="en-US"/>
+        </w:rPr>
+        <w:t>em</w:t>
+      </w:r>
+      <w:proofErr w:type="spellEnd"/>
+      <w:r>
+        <w:rPr>
+          <w:lang w:val="en-US"/>
+        </w:rPr>
+        <w:t>:</w:t>
+      </w:r>
+      <w:r>
+        <w:rPr>
+          <w:lang w:val="en-US"/>
+        </w:rPr>
+        <w:t xml:space="preserve"> 20181209</w:t>
+      </w:r>
     </w:p>
+    <w:p>
+      <w:r>
+        <w:t>Atualizado em: 20201018 (incluida constraint ce-&gt;udpos)</w:t>
+      </w:r>
+    </w:p>
+    <w:p/>
     <w:p>
       <w:pPr>
         <w:pStyle w:val="ListParagraph"/>
@@ -126,7 +162,35 @@
         <w:rPr>
           <w:lang w:val="en-US"/>
         </w:rPr>
-        <w:t xml:space="preserve"> is a FrameElement/ConstructionElement and a </w:t>
+        <w:t xml:space="preserve"> is a </w:t>
+      </w:r>
+      <w:proofErr w:type="spellStart"/>
+      <w:r>
+        <w:rPr>
+          <w:lang w:val="en-US"/>
+        </w:rPr>
+        <w:t>FrameElement</w:t>
+      </w:r>
+      <w:proofErr w:type="spellEnd"/>
+      <w:r>
+        <w:rPr>
+          <w:lang w:val="en-US"/>
+        </w:rPr>
+        <w:t>/</w:t>
+      </w:r>
+      <w:proofErr w:type="spellStart"/>
+      <w:r>
+        <w:rPr>
+          <w:lang w:val="en-US"/>
+        </w:rPr>
+        <w:t>ConstructionElement</w:t>
+      </w:r>
+      <w:proofErr w:type="spellEnd"/>
+      <w:r>
+        <w:rPr>
+          <w:lang w:val="en-US"/>
+        </w:rPr>
+        <w:t xml:space="preserve"> and a </w:t>
       </w:r>
       <w:r>
         <w:rPr>
@@ -139,7 +203,21 @@
         <w:rPr>
           <w:lang w:val="en-US"/>
         </w:rPr>
-        <w:t xml:space="preserve"> is an Entity from FNBr.</w:t>
+        <w:t xml:space="preserve"> is an Entity from </w:t>
+      </w:r>
+      <w:proofErr w:type="spellStart"/>
+      <w:r>
+        <w:rPr>
+          <w:lang w:val="en-US"/>
+        </w:rPr>
+        <w:t>FNBr</w:t>
+      </w:r>
+      <w:proofErr w:type="spellEnd"/>
+      <w:r>
+        <w:rPr>
+          <w:lang w:val="en-US"/>
+        </w:rPr>
+        <w:t>.</w:t>
       </w:r>
     </w:p>
     <w:p>
@@ -374,6 +452,7 @@
         </w:rPr>
         <w:t xml:space="preserve"> has a specific </w:t>
       </w:r>
+      <w:proofErr w:type="spellStart"/>
       <w:r>
         <w:rPr>
           <w:b/>
@@ -381,12 +460,14 @@
         </w:rPr>
         <w:t>ConstraintType</w:t>
       </w:r>
+      <w:proofErr w:type="spellEnd"/>
       <w:r>
         <w:rPr>
           <w:lang w:val="en-US"/>
         </w:rPr>
         <w:t xml:space="preserve">. A specific application of a constraint is a </w:t>
       </w:r>
+      <w:proofErr w:type="spellStart"/>
       <w:r>
         <w:rPr>
           <w:b/>
@@ -394,6 +475,7 @@
         </w:rPr>
         <w:t>ConstraintInstance</w:t>
       </w:r>
+      <w:proofErr w:type="spellEnd"/>
       <w:r>
         <w:rPr>
           <w:lang w:val="en-US"/>
@@ -426,14 +508,6 @@
     <w:p>
       <w:pPr>
         <w:pStyle w:val="ListParagraph"/>
-        <w:rPr>
-          <w:lang w:val="en-US"/>
-        </w:rPr>
-      </w:pPr>
-    </w:p>
-    <w:p>
-      <w:pPr>
-        <w:pStyle w:val="ListParagraph"/>
         <w:jc w:val="center"/>
         <w:rPr>
           <w:lang w:val="en-US"/>
@@ -442,7 +516,7 @@
       <w:r>
         <w:rPr>
           <w:noProof/>
-          <w:lang w:eastAsia="pt-BR"/>
+          <w:lang w:val="en-US"/>
         </w:rPr>
         <w:drawing>
           <wp:inline distT="0" distB="0" distL="0" distR="0">
@@ -514,7 +588,6 @@
         <w:rPr>
           <w:lang w:val="en-US"/>
         </w:rPr>
-        <w:lastRenderedPageBreak/>
         <w:t xml:space="preserve">A </w:t>
       </w:r>
       <w:r>
@@ -598,6 +671,7 @@
         </w:rPr>
         <w:t xml:space="preserve">type = CN). There is no specific table for constraints. The </w:t>
       </w:r>
+      <w:proofErr w:type="spellStart"/>
       <w:r>
         <w:rPr>
           <w:b/>
@@ -605,6 +679,7 @@
         </w:rPr>
         <w:t>idEntity</w:t>
       </w:r>
+      <w:proofErr w:type="spellEnd"/>
       <w:r>
         <w:rPr>
           <w:lang w:val="en-US"/>
@@ -623,6 +698,7 @@
         </w:rPr>
         <w:t xml:space="preserve"> </w:t>
       </w:r>
+      <w:proofErr w:type="spellStart"/>
       <w:r>
         <w:rPr>
           <w:b/>
@@ -630,6 +706,7 @@
         </w:rPr>
         <w:t>ConstraintInstance</w:t>
       </w:r>
+      <w:proofErr w:type="spellEnd"/>
       <w:r>
         <w:rPr>
           <w:lang w:val="en-US"/>
@@ -649,12 +726,21 @@
         </w:rPr>
         <w:t xml:space="preserve"> and the </w:t>
       </w:r>
-      <w:r>
-        <w:rPr>
-          <w:i/>
-          <w:lang w:val="en-US"/>
-        </w:rPr>
-        <w:t>constrainedBy entity</w:t>
+      <w:proofErr w:type="spellStart"/>
+      <w:r>
+        <w:rPr>
+          <w:i/>
+          <w:lang w:val="en-US"/>
+        </w:rPr>
+        <w:t>constrainedBy</w:t>
+      </w:r>
+      <w:proofErr w:type="spellEnd"/>
+      <w:r>
+        <w:rPr>
+          <w:i/>
+          <w:lang w:val="en-US"/>
+        </w:rPr>
+        <w:t xml:space="preserve"> entity</w:t>
       </w:r>
       <w:r>
         <w:rPr>
@@ -662,6 +748,7 @@
         </w:rPr>
         <w:t xml:space="preserve">. In </w:t>
       </w:r>
+      <w:proofErr w:type="spellStart"/>
       <w:r>
         <w:rPr>
           <w:b/>
@@ -669,6 +756,7 @@
         </w:rPr>
         <w:t>ConstraintInstance</w:t>
       </w:r>
+      <w:proofErr w:type="spellEnd"/>
       <w:r>
         <w:rPr>
           <w:lang w:val="en-US"/>
@@ -687,6 +775,7 @@
           <w:lang w:val="en-US"/>
         </w:rPr>
       </w:pPr>
+      <w:proofErr w:type="spellStart"/>
       <w:r>
         <w:rPr>
           <w:lang w:val="en-US"/>
@@ -699,11 +788,26 @@
         </w:rPr>
         <w:t>Constraint</w:t>
       </w:r>
-      <w:r>
-        <w:rPr>
-          <w:lang w:val="en-US"/>
-        </w:rPr>
-        <w:t>: idEntity of Constraint (</w:t>
+      <w:proofErr w:type="spellEnd"/>
+      <w:r>
+        <w:rPr>
+          <w:lang w:val="en-US"/>
+        </w:rPr>
+        <w:t xml:space="preserve">: </w:t>
+      </w:r>
+      <w:proofErr w:type="spellStart"/>
+      <w:r>
+        <w:rPr>
+          <w:lang w:val="en-US"/>
+        </w:rPr>
+        <w:t>idEntity</w:t>
+      </w:r>
+      <w:proofErr w:type="spellEnd"/>
+      <w:r>
+        <w:rPr>
+          <w:lang w:val="en-US"/>
+        </w:rPr>
+        <w:t xml:space="preserve"> of Constraint (</w:t>
       </w:r>
       <w:r>
         <w:rPr>
@@ -729,6 +833,7 @@
           <w:lang w:val="en-US"/>
         </w:rPr>
       </w:pPr>
+      <w:proofErr w:type="spellStart"/>
       <w:r>
         <w:rPr>
           <w:lang w:val="en-US"/>
@@ -741,11 +846,26 @@
         </w:rPr>
         <w:t>Constrained</w:t>
       </w:r>
-      <w:r>
-        <w:rPr>
-          <w:lang w:val="en-US"/>
-        </w:rPr>
-        <w:t xml:space="preserve">: idEntity of </w:t>
+      <w:proofErr w:type="spellEnd"/>
+      <w:r>
+        <w:rPr>
+          <w:lang w:val="en-US"/>
+        </w:rPr>
+        <w:t xml:space="preserve">: </w:t>
+      </w:r>
+      <w:proofErr w:type="spellStart"/>
+      <w:r>
+        <w:rPr>
+          <w:lang w:val="en-US"/>
+        </w:rPr>
+        <w:t>idEntity</w:t>
+      </w:r>
+      <w:proofErr w:type="spellEnd"/>
+      <w:r>
+        <w:rPr>
+          <w:lang w:val="en-US"/>
+        </w:rPr>
+        <w:t xml:space="preserve"> of </w:t>
       </w:r>
       <w:r>
         <w:rPr>
@@ -777,6 +897,7 @@
           <w:lang w:val="en-US"/>
         </w:rPr>
       </w:pPr>
+      <w:proofErr w:type="spellStart"/>
       <w:r>
         <w:rPr>
           <w:lang w:val="en-US"/>
@@ -789,11 +910,26 @@
         </w:rPr>
         <w:t>ConstrainedBy</w:t>
       </w:r>
-      <w:r>
-        <w:rPr>
-          <w:lang w:val="en-US"/>
-        </w:rPr>
-        <w:t xml:space="preserve">: idEntity of </w:t>
+      <w:proofErr w:type="spellEnd"/>
+      <w:r>
+        <w:rPr>
+          <w:lang w:val="en-US"/>
+        </w:rPr>
+        <w:t xml:space="preserve">: </w:t>
+      </w:r>
+      <w:proofErr w:type="spellStart"/>
+      <w:r>
+        <w:rPr>
+          <w:lang w:val="en-US"/>
+        </w:rPr>
+        <w:t>idEntity</w:t>
+      </w:r>
+      <w:proofErr w:type="spellEnd"/>
+      <w:r>
+        <w:rPr>
+          <w:lang w:val="en-US"/>
+        </w:rPr>
+        <w:t xml:space="preserve"> of </w:t>
       </w:r>
       <w:r>
         <w:rPr>
@@ -886,6 +1022,7 @@
         </w:rPr>
         <w:t xml:space="preserve">in the </w:t>
       </w:r>
+      <w:proofErr w:type="spellStart"/>
       <w:r>
         <w:rPr>
           <w:b/>
@@ -893,6 +1030,7 @@
         </w:rPr>
         <w:t>ConstraintInstance</w:t>
       </w:r>
+      <w:proofErr w:type="spellEnd"/>
       <w:r>
         <w:rPr>
           <w:lang w:val="en-US"/>
@@ -923,6 +1061,7 @@
           <w:lang w:val="en-US"/>
         </w:rPr>
       </w:pPr>
+      <w:proofErr w:type="spellStart"/>
       <w:r>
         <w:rPr>
           <w:lang w:val="en-US"/>
@@ -935,11 +1074,26 @@
         </w:rPr>
         <w:t>Constraint</w:t>
       </w:r>
-      <w:r>
-        <w:rPr>
-          <w:lang w:val="en-US"/>
-        </w:rPr>
-        <w:t>: idEntity of Constraint (</w:t>
+      <w:proofErr w:type="spellEnd"/>
+      <w:r>
+        <w:rPr>
+          <w:lang w:val="en-US"/>
+        </w:rPr>
+        <w:t xml:space="preserve">: </w:t>
+      </w:r>
+      <w:proofErr w:type="spellStart"/>
+      <w:r>
+        <w:rPr>
+          <w:lang w:val="en-US"/>
+        </w:rPr>
+        <w:t>idEntity</w:t>
+      </w:r>
+      <w:proofErr w:type="spellEnd"/>
+      <w:r>
+        <w:rPr>
+          <w:lang w:val="en-US"/>
+        </w:rPr>
+        <w:t xml:space="preserve"> of Constraint (</w:t>
       </w:r>
       <w:r>
         <w:rPr>
@@ -965,6 +1119,7 @@
           <w:lang w:val="en-US"/>
         </w:rPr>
       </w:pPr>
+      <w:proofErr w:type="spellStart"/>
       <w:r>
         <w:rPr>
           <w:lang w:val="en-US"/>
@@ -975,13 +1130,34 @@
         <w:rPr>
           <w:lang w:val="en-US"/>
         </w:rPr>
-        <w:t>Constrained:</w:t>
-      </w:r>
-      <w:r>
-        <w:rPr>
-          <w:lang w:val="en-US"/>
-        </w:rPr>
-        <w:t xml:space="preserve"> idEntity of </w:t>
+        <w:t>Constrained</w:t>
+      </w:r>
+      <w:proofErr w:type="spellEnd"/>
+      <w:r>
+        <w:rPr>
+          <w:lang w:val="en-US"/>
+        </w:rPr>
+        <w:t>:</w:t>
+      </w:r>
+      <w:r>
+        <w:rPr>
+          <w:lang w:val="en-US"/>
+        </w:rPr>
+        <w:t xml:space="preserve"> </w:t>
+      </w:r>
+      <w:proofErr w:type="spellStart"/>
+      <w:r>
+        <w:rPr>
+          <w:lang w:val="en-US"/>
+        </w:rPr>
+        <w:t>idEntity</w:t>
+      </w:r>
+      <w:proofErr w:type="spellEnd"/>
+      <w:r>
+        <w:rPr>
+          <w:lang w:val="en-US"/>
+        </w:rPr>
+        <w:t xml:space="preserve"> of </w:t>
       </w:r>
       <w:r>
         <w:rPr>
@@ -1007,6 +1183,7 @@
           <w:lang w:val="en-US"/>
         </w:rPr>
       </w:pPr>
+      <w:proofErr w:type="spellStart"/>
       <w:r>
         <w:rPr>
           <w:lang w:val="en-US"/>
@@ -1019,11 +1196,26 @@
         </w:rPr>
         <w:t>ConstrainedBy</w:t>
       </w:r>
-      <w:r>
-        <w:rPr>
-          <w:lang w:val="en-US"/>
-        </w:rPr>
-        <w:t xml:space="preserve">: idEntity of </w:t>
+      <w:proofErr w:type="spellEnd"/>
+      <w:r>
+        <w:rPr>
+          <w:lang w:val="en-US"/>
+        </w:rPr>
+        <w:t xml:space="preserve">: </w:t>
+      </w:r>
+      <w:proofErr w:type="spellStart"/>
+      <w:r>
+        <w:rPr>
+          <w:lang w:val="en-US"/>
+        </w:rPr>
+        <w:t>idEntity</w:t>
+      </w:r>
+      <w:proofErr w:type="spellEnd"/>
+      <w:r>
+        <w:rPr>
+          <w:lang w:val="en-US"/>
+        </w:rPr>
+        <w:t xml:space="preserve"> of </w:t>
       </w:r>
       <w:r>
         <w:rPr>
@@ -2941,8 +3133,17 @@
                 <w:color w:val="auto"/>
                 <w:lang w:val="en-US"/>
               </w:rPr>
-              <w:t>An Attribute is related to another via a Formal  Qualia</w:t>
-            </w:r>
+              <w:t xml:space="preserve">An Attribute is related to another via a Formal  </w:t>
+            </w:r>
+            <w:proofErr w:type="spellStart"/>
+            <w:r>
+              <w:rPr>
+                <w:color w:val="auto"/>
+                <w:lang w:val="en-US"/>
+              </w:rPr>
+              <w:t>Qualia</w:t>
+            </w:r>
+            <w:proofErr w:type="spellEnd"/>
           </w:p>
         </w:tc>
       </w:tr>
@@ -3083,8 +3284,17 @@
                 <w:color w:val="auto"/>
                 <w:lang w:val="en-US"/>
               </w:rPr>
-              <w:t xml:space="preserve">  Qualia</w:t>
-            </w:r>
+              <w:t xml:space="preserve">  </w:t>
+            </w:r>
+            <w:proofErr w:type="spellStart"/>
+            <w:r>
+              <w:rPr>
+                <w:color w:val="auto"/>
+                <w:lang w:val="en-US"/>
+              </w:rPr>
+              <w:t>Qualia</w:t>
+            </w:r>
+            <w:proofErr w:type="spellEnd"/>
           </w:p>
         </w:tc>
       </w:tr>
@@ -3094,13 +3304,13 @@
         </w:trPr>
         <w:tc>
           <w:tcPr>
+            <w:cnfStyle w:val="001000000000"/>
             <w:tcW w:w="2411" w:type="dxa"/>
             <w:noWrap/>
             <w:hideMark/>
           </w:tcPr>
           <w:p>
             <w:pPr>
-              <w:cnfStyle w:val="001000000000"/>
               <w:rPr>
                 <w:rFonts w:ascii="Calibri" w:eastAsia="Times New Roman" w:hAnsi="Calibri" w:cs="Times New Roman"/>
                 <w:color w:val="000000"/>
@@ -3125,6 +3335,7 @@
           </w:tcPr>
           <w:p>
             <w:pPr>
+              <w:cnfStyle w:val="000000000000"/>
               <w:rPr>
                 <w:rFonts w:ascii="Calibri" w:eastAsia="Times New Roman" w:hAnsi="Calibri" w:cs="Times New Roman"/>
                 <w:color w:val="000000"/>
@@ -3149,6 +3360,7 @@
           </w:tcPr>
           <w:p>
             <w:pPr>
+              <w:cnfStyle w:val="000000000000"/>
               <w:rPr>
                 <w:rFonts w:ascii="Calibri" w:eastAsia="Times New Roman" w:hAnsi="Calibri" w:cs="Times New Roman"/>
                 <w:color w:val="000000"/>
@@ -3173,6 +3385,7 @@
           </w:tcPr>
           <w:p>
             <w:pPr>
+              <w:cnfStyle w:val="000000000000"/>
               <w:rPr>
                 <w:rFonts w:ascii="Calibri" w:eastAsia="Times New Roman" w:hAnsi="Calibri" w:cs="Times New Roman"/>
                 <w:color w:val="000000"/>
@@ -3195,6 +3408,7 @@
           </w:tcPr>
           <w:p>
             <w:pPr>
+              <w:cnfStyle w:val="000000000000"/>
               <w:rPr>
                 <w:rFonts w:ascii="Calibri" w:eastAsia="Times New Roman" w:hAnsi="Calibri" w:cs="Times New Roman"/>
                 <w:color w:val="auto"/>
@@ -3220,8 +3434,17 @@
                 <w:color w:val="auto"/>
                 <w:lang w:val="en-US"/>
               </w:rPr>
-              <w:t xml:space="preserve">  Qualia</w:t>
-            </w:r>
+              <w:t xml:space="preserve">  </w:t>
+            </w:r>
+            <w:proofErr w:type="spellStart"/>
+            <w:r>
+              <w:rPr>
+                <w:color w:val="auto"/>
+                <w:lang w:val="en-US"/>
+              </w:rPr>
+              <w:t>Qualia</w:t>
+            </w:r>
+            <w:proofErr w:type="spellEnd"/>
           </w:p>
         </w:tc>
       </w:tr>
@@ -3362,8 +3585,17 @@
                 <w:color w:val="auto"/>
                 <w:lang w:val="en-US"/>
               </w:rPr>
-              <w:t xml:space="preserve">  Qualia</w:t>
-            </w:r>
+              <w:t xml:space="preserve">  </w:t>
+            </w:r>
+            <w:proofErr w:type="spellStart"/>
+            <w:r>
+              <w:rPr>
+                <w:color w:val="auto"/>
+                <w:lang w:val="en-US"/>
+              </w:rPr>
+              <w:t>Qualia</w:t>
+            </w:r>
+            <w:proofErr w:type="spellEnd"/>
           </w:p>
         </w:tc>
       </w:tr>
@@ -3655,7 +3887,23 @@
                 <w:color w:val="auto"/>
                 <w:lang w:val="en-US"/>
               </w:rPr>
-              <w:t>A Attribute has a Cxn as value</w:t>
+              <w:t xml:space="preserve">A Attribute has a </w:t>
+            </w:r>
+            <w:proofErr w:type="spellStart"/>
+            <w:r>
+              <w:rPr>
+                <w:color w:val="auto"/>
+                <w:lang w:val="en-US"/>
+              </w:rPr>
+              <w:t>Cxn</w:t>
+            </w:r>
+            <w:proofErr w:type="spellEnd"/>
+            <w:r>
+              <w:rPr>
+                <w:color w:val="auto"/>
+                <w:lang w:val="en-US"/>
+              </w:rPr>
+              <w:t xml:space="preserve"> as value</w:t>
             </w:r>
           </w:p>
         </w:tc>
@@ -3666,13 +3914,13 @@
         </w:trPr>
         <w:tc>
           <w:tcPr>
+            <w:cnfStyle w:val="001000000000"/>
             <w:tcW w:w="2200" w:type="dxa"/>
             <w:noWrap/>
             <w:hideMark/>
           </w:tcPr>
           <w:p>
             <w:pPr>
-              <w:cnfStyle w:val="001000000000"/>
               <w:rPr>
                 <w:rFonts w:ascii="Calibri" w:eastAsia="Times New Roman" w:hAnsi="Calibri" w:cs="Times New Roman"/>
                 <w:color w:val="000000"/>
@@ -3697,6 +3945,7 @@
           </w:tcPr>
           <w:p>
             <w:pPr>
+              <w:cnfStyle w:val="000000000000"/>
               <w:rPr>
                 <w:rFonts w:ascii="Calibri" w:eastAsia="Times New Roman" w:hAnsi="Calibri" w:cs="Times New Roman"/>
                 <w:color w:val="000000"/>
@@ -3721,6 +3970,7 @@
           </w:tcPr>
           <w:p>
             <w:pPr>
+              <w:cnfStyle w:val="000000000000"/>
               <w:rPr>
                 <w:rFonts w:ascii="Calibri" w:eastAsia="Times New Roman" w:hAnsi="Calibri" w:cs="Times New Roman"/>
                 <w:color w:val="000000"/>
@@ -3745,6 +3995,7 @@
           </w:tcPr>
           <w:p>
             <w:pPr>
+              <w:cnfStyle w:val="000000000000"/>
               <w:rPr>
                 <w:rFonts w:ascii="Calibri" w:eastAsia="Times New Roman" w:hAnsi="Calibri" w:cs="Times New Roman"/>
                 <w:color w:val="000000"/>
@@ -3767,6 +4018,7 @@
           </w:tcPr>
           <w:p>
             <w:pPr>
+              <w:cnfStyle w:val="000000000000"/>
               <w:rPr>
                 <w:rFonts w:ascii="Calibri" w:eastAsia="Times New Roman" w:hAnsi="Calibri" w:cs="Times New Roman"/>
                 <w:color w:val="auto"/>
@@ -3917,13 +4169,13 @@
         </w:trPr>
         <w:tc>
           <w:tcPr>
+            <w:cnfStyle w:val="001000000000"/>
             <w:tcW w:w="2200" w:type="dxa"/>
             <w:noWrap/>
             <w:hideMark/>
           </w:tcPr>
           <w:p>
             <w:pPr>
-              <w:cnfStyle w:val="001000000000"/>
               <w:rPr>
                 <w:rFonts w:ascii="Calibri" w:eastAsia="Times New Roman" w:hAnsi="Calibri" w:cs="Times New Roman"/>
                 <w:color w:val="000000"/>
@@ -3948,6 +4200,7 @@
           </w:tcPr>
           <w:p>
             <w:pPr>
+              <w:cnfStyle w:val="000000000000"/>
               <w:rPr>
                 <w:rFonts w:ascii="Calibri" w:eastAsia="Times New Roman" w:hAnsi="Calibri" w:cs="Times New Roman"/>
                 <w:color w:val="000000"/>
@@ -3972,6 +4225,7 @@
           </w:tcPr>
           <w:p>
             <w:pPr>
+              <w:cnfStyle w:val="000000000000"/>
               <w:rPr>
                 <w:rFonts w:ascii="Calibri" w:eastAsia="Times New Roman" w:hAnsi="Calibri" w:cs="Times New Roman"/>
                 <w:color w:val="000000"/>
@@ -3996,6 +4250,7 @@
           </w:tcPr>
           <w:p>
             <w:pPr>
+              <w:cnfStyle w:val="000000000000"/>
               <w:rPr>
                 <w:rFonts w:ascii="Calibri" w:eastAsia="Times New Roman" w:hAnsi="Calibri" w:cs="Times New Roman"/>
                 <w:color w:val="000000"/>
@@ -4018,6 +4273,7 @@
           </w:tcPr>
           <w:p>
             <w:pPr>
+              <w:cnfStyle w:val="000000000000"/>
               <w:rPr>
                 <w:rFonts w:ascii="Calibri" w:eastAsia="Times New Roman" w:hAnsi="Calibri" w:cs="Times New Roman"/>
                 <w:color w:val="auto"/>
@@ -4168,13 +4424,13 @@
         </w:trPr>
         <w:tc>
           <w:tcPr>
+            <w:cnfStyle w:val="001000000000"/>
             <w:tcW w:w="2200" w:type="dxa"/>
             <w:noWrap/>
             <w:hideMark/>
           </w:tcPr>
           <w:p>
             <w:pPr>
-              <w:cnfStyle w:val="001000000000"/>
               <w:rPr>
                 <w:rFonts w:ascii="Calibri" w:eastAsia="Times New Roman" w:hAnsi="Calibri" w:cs="Times New Roman"/>
                 <w:color w:val="000000"/>
@@ -4199,6 +4455,7 @@
           </w:tcPr>
           <w:p>
             <w:pPr>
+              <w:cnfStyle w:val="000000000000"/>
               <w:rPr>
                 <w:rFonts w:ascii="Calibri" w:eastAsia="Times New Roman" w:hAnsi="Calibri" w:cs="Times New Roman"/>
                 <w:color w:val="000000"/>
@@ -4223,6 +4480,7 @@
           </w:tcPr>
           <w:p>
             <w:pPr>
+              <w:cnfStyle w:val="000000000000"/>
               <w:rPr>
                 <w:rFonts w:ascii="Calibri" w:eastAsia="Times New Roman" w:hAnsi="Calibri" w:cs="Times New Roman"/>
                 <w:color w:val="000000"/>
@@ -4247,6 +4505,7 @@
           </w:tcPr>
           <w:p>
             <w:pPr>
+              <w:cnfStyle w:val="000000000000"/>
               <w:rPr>
                 <w:rFonts w:ascii="Calibri" w:eastAsia="Times New Roman" w:hAnsi="Calibri" w:cs="Times New Roman"/>
                 <w:color w:val="000000"/>
@@ -4269,6 +4528,7 @@
           </w:tcPr>
           <w:p>
             <w:pPr>
+              <w:cnfStyle w:val="000000000000"/>
               <w:rPr>
                 <w:rFonts w:ascii="Calibri" w:eastAsia="Times New Roman" w:hAnsi="Calibri" w:cs="Times New Roman"/>
                 <w:color w:val="auto"/>
@@ -4419,13 +4679,13 @@
         </w:trPr>
         <w:tc>
           <w:tcPr>
+            <w:cnfStyle w:val="001000000000"/>
             <w:tcW w:w="2200" w:type="dxa"/>
             <w:noWrap/>
             <w:hideMark/>
           </w:tcPr>
           <w:p>
             <w:pPr>
-              <w:cnfStyle w:val="001000000000"/>
               <w:rPr>
                 <w:rFonts w:ascii="Calibri" w:eastAsia="Times New Roman" w:hAnsi="Calibri" w:cs="Times New Roman"/>
                 <w:color w:val="000000"/>
@@ -4450,6 +4710,7 @@
           </w:tcPr>
           <w:p>
             <w:pPr>
+              <w:cnfStyle w:val="000000000000"/>
               <w:rPr>
                 <w:rFonts w:ascii="Calibri" w:eastAsia="Times New Roman" w:hAnsi="Calibri" w:cs="Times New Roman"/>
                 <w:color w:val="000000"/>
@@ -4474,6 +4735,7 @@
           </w:tcPr>
           <w:p>
             <w:pPr>
+              <w:cnfStyle w:val="000000000000"/>
               <w:rPr>
                 <w:rFonts w:ascii="Calibri" w:eastAsia="Times New Roman" w:hAnsi="Calibri" w:cs="Times New Roman"/>
                 <w:color w:val="000000"/>
@@ -4498,6 +4760,7 @@
           </w:tcPr>
           <w:p>
             <w:pPr>
+              <w:cnfStyle w:val="000000000000"/>
               <w:rPr>
                 <w:rFonts w:ascii="Calibri" w:eastAsia="Times New Roman" w:hAnsi="Calibri" w:cs="Times New Roman"/>
                 <w:color w:val="000000"/>
@@ -4520,6 +4783,7 @@
           </w:tcPr>
           <w:p>
             <w:pPr>
+              <w:cnfStyle w:val="000000000000"/>
               <w:rPr>
                 <w:rFonts w:ascii="Calibri" w:eastAsia="Times New Roman" w:hAnsi="Calibri" w:cs="Times New Roman"/>
                 <w:color w:val="auto"/>
@@ -4659,7 +4923,87 @@
                 <w:color w:val="auto"/>
                 <w:lang w:val="en-US"/>
               </w:rPr>
-              <w:t>The value of an Attribute must be of a specific  LU SemanticType (biframal lu, bound lu, etc.)</w:t>
+              <w:t xml:space="preserve">The value of an Attribute must be of a </w:t>
+            </w:r>
+            <w:proofErr w:type="gramStart"/>
+            <w:r>
+              <w:rPr>
+                <w:color w:val="auto"/>
+                <w:lang w:val="en-US"/>
+              </w:rPr>
+              <w:t>specific  LU</w:t>
+            </w:r>
+            <w:proofErr w:type="gramEnd"/>
+            <w:r>
+              <w:rPr>
+                <w:color w:val="auto"/>
+                <w:lang w:val="en-US"/>
+              </w:rPr>
+              <w:t xml:space="preserve"> </w:t>
+            </w:r>
+            <w:proofErr w:type="spellStart"/>
+            <w:r>
+              <w:rPr>
+                <w:color w:val="auto"/>
+                <w:lang w:val="en-US"/>
+              </w:rPr>
+              <w:t>SemanticType</w:t>
+            </w:r>
+            <w:proofErr w:type="spellEnd"/>
+            <w:r>
+              <w:rPr>
+                <w:color w:val="auto"/>
+                <w:lang w:val="en-US"/>
+              </w:rPr>
+              <w:t xml:space="preserve"> (</w:t>
+            </w:r>
+            <w:proofErr w:type="spellStart"/>
+            <w:r>
+              <w:rPr>
+                <w:color w:val="auto"/>
+                <w:lang w:val="en-US"/>
+              </w:rPr>
+              <w:t>biframal</w:t>
+            </w:r>
+            <w:proofErr w:type="spellEnd"/>
+            <w:r>
+              <w:rPr>
+                <w:color w:val="auto"/>
+                <w:lang w:val="en-US"/>
+              </w:rPr>
+              <w:t xml:space="preserve"> </w:t>
+            </w:r>
+            <w:proofErr w:type="spellStart"/>
+            <w:r>
+              <w:rPr>
+                <w:color w:val="auto"/>
+                <w:lang w:val="en-US"/>
+              </w:rPr>
+              <w:t>lu</w:t>
+            </w:r>
+            <w:proofErr w:type="spellEnd"/>
+            <w:r>
+              <w:rPr>
+                <w:color w:val="auto"/>
+                <w:lang w:val="en-US"/>
+              </w:rPr>
+              <w:t xml:space="preserve">, bound </w:t>
+            </w:r>
+            <w:proofErr w:type="spellStart"/>
+            <w:r>
+              <w:rPr>
+                <w:color w:val="auto"/>
+                <w:lang w:val="en-US"/>
+              </w:rPr>
+              <w:t>lu</w:t>
+            </w:r>
+            <w:proofErr w:type="spellEnd"/>
+            <w:r>
+              <w:rPr>
+                <w:color w:val="auto"/>
+                <w:lang w:val="en-US"/>
+              </w:rPr>
+              <w:t>, etc.)</w:t>
             </w:r>
           </w:p>
         </w:tc>
@@ -4670,13 +5014,13 @@
         </w:trPr>
         <w:tc>
           <w:tcPr>
+            <w:cnfStyle w:val="001000000000"/>
             <w:tcW w:w="2200" w:type="dxa"/>
             <w:noWrap/>
             <w:hideMark/>
           </w:tcPr>
           <w:p>
             <w:pPr>
-              <w:cnfStyle w:val="001000000000"/>
               <w:rPr>
                 <w:rFonts w:ascii="Calibri" w:eastAsia="Times New Roman" w:hAnsi="Calibri" w:cs="Times New Roman"/>
                 <w:color w:val="000000"/>
@@ -4701,6 +5045,7 @@
           </w:tcPr>
           <w:p>
             <w:pPr>
+              <w:cnfStyle w:val="000000000000"/>
               <w:rPr>
                 <w:rFonts w:ascii="Calibri" w:eastAsia="Times New Roman" w:hAnsi="Calibri" w:cs="Times New Roman"/>
                 <w:color w:val="000000"/>
@@ -4725,6 +5070,7 @@
           </w:tcPr>
           <w:p>
             <w:pPr>
+              <w:cnfStyle w:val="000000000000"/>
               <w:rPr>
                 <w:rFonts w:ascii="Calibri" w:eastAsia="Times New Roman" w:hAnsi="Calibri" w:cs="Times New Roman"/>
                 <w:color w:val="000000"/>
@@ -4749,6 +5095,7 @@
           </w:tcPr>
           <w:p>
             <w:pPr>
+              <w:cnfStyle w:val="000000000000"/>
               <w:rPr>
                 <w:rFonts w:ascii="Calibri" w:eastAsia="Times New Roman" w:hAnsi="Calibri" w:cs="Times New Roman"/>
                 <w:color w:val="000000"/>
@@ -4771,6 +5118,7 @@
           </w:tcPr>
           <w:p>
             <w:pPr>
+              <w:cnfStyle w:val="000000000000"/>
               <w:rPr>
                 <w:rFonts w:ascii="Calibri" w:eastAsia="Times New Roman" w:hAnsi="Calibri" w:cs="Times New Roman"/>
                 <w:color w:val="auto"/>
@@ -4782,7 +5130,23 @@
                 <w:color w:val="auto"/>
                 <w:lang w:val="en-US"/>
               </w:rPr>
-              <w:t>The value of an Attribute is restricted to a specific UD Feature (from TypeInstance table)</w:t>
+              <w:t xml:space="preserve">The value of an Attribute is restricted to a specific UD Feature (from </w:t>
+            </w:r>
+            <w:proofErr w:type="spellStart"/>
+            <w:r>
+              <w:rPr>
+                <w:color w:val="auto"/>
+                <w:lang w:val="en-US"/>
+              </w:rPr>
+              <w:t>TypeInstance</w:t>
+            </w:r>
+            <w:proofErr w:type="spellEnd"/>
+            <w:r>
+              <w:rPr>
+                <w:color w:val="auto"/>
+                <w:lang w:val="en-US"/>
+              </w:rPr>
+              <w:t xml:space="preserve"> table)</w:t>
             </w:r>
           </w:p>
         </w:tc>
@@ -4910,7 +5274,23 @@
                 <w:color w:val="auto"/>
                 <w:lang w:val="en-US"/>
               </w:rPr>
-              <w:t>The value of an Attribute is restricted to a specific UD Relation (from UDRelation table)</w:t>
+              <w:t xml:space="preserve">The value of an Attribute is restricted to a specific UD Relation (from </w:t>
+            </w:r>
+            <w:proofErr w:type="spellStart"/>
+            <w:r>
+              <w:rPr>
+                <w:color w:val="auto"/>
+                <w:lang w:val="en-US"/>
+              </w:rPr>
+              <w:t>UDRelation</w:t>
+            </w:r>
+            <w:proofErr w:type="spellEnd"/>
+            <w:r>
+              <w:rPr>
+                <w:color w:val="auto"/>
+                <w:lang w:val="en-US"/>
+              </w:rPr>
+              <w:t xml:space="preserve"> table)</w:t>
             </w:r>
           </w:p>
         </w:tc>
@@ -4940,7 +5320,15 @@
                 <w:color w:val="000000"/>
                 <w:lang w:eastAsia="pt-BR"/>
               </w:rPr>
-              <w:t>con_wordform</w:t>
+              <w:t>con_ud</w:t>
+            </w:r>
+            <w:r>
+              <w:rPr>
+                <w:rFonts w:ascii="Calibri" w:eastAsia="Times New Roman" w:hAnsi="Calibri" w:cs="Times New Roman"/>
+                <w:color w:val="000000"/>
+                <w:lang w:eastAsia="pt-BR"/>
+              </w:rPr>
+              <w:t>pos</w:t>
             </w:r>
           </w:p>
         </w:tc>
@@ -4965,7 +5353,15 @@
                 <w:color w:val="000000"/>
                 <w:lang w:eastAsia="pt-BR"/>
               </w:rPr>
-              <w:t>wrf</w:t>
+              <w:t>ud</w:t>
+            </w:r>
+            <w:r>
+              <w:rPr>
+                <w:rFonts w:ascii="Calibri" w:eastAsia="Times New Roman" w:hAnsi="Calibri" w:cs="Times New Roman"/>
+                <w:color w:val="000000"/>
+                <w:lang w:eastAsia="pt-BR"/>
+              </w:rPr>
+              <w:t>p</w:t>
             </w:r>
           </w:p>
         </w:tc>
@@ -5015,7 +5411,15 @@
                 <w:color w:val="000000"/>
                 <w:lang w:eastAsia="pt-BR"/>
               </w:rPr>
-              <w:t>WF</w:t>
+              <w:t>U</w:t>
+            </w:r>
+            <w:r>
+              <w:rPr>
+                <w:rFonts w:ascii="Calibri" w:eastAsia="Times New Roman" w:hAnsi="Calibri" w:cs="Times New Roman"/>
+                <w:color w:val="000000"/>
+                <w:lang w:eastAsia="pt-BR"/>
+              </w:rPr>
+              <w:t>P</w:t>
             </w:r>
           </w:p>
         </w:tc>
@@ -5037,7 +5441,179 @@
                 <w:color w:val="auto"/>
                 <w:lang w:val="en-US"/>
               </w:rPr>
-              <w:t>A Attribute has a Wordform as value</w:t>
+              <w:t xml:space="preserve">The value of an Attribute is restricted to a specific UD </w:t>
+            </w:r>
+            <w:r>
+              <w:rPr>
+                <w:color w:val="auto"/>
+                <w:lang w:val="en-US"/>
+              </w:rPr>
+              <w:t>POS</w:t>
+            </w:r>
+            <w:r>
+              <w:rPr>
+                <w:color w:val="auto"/>
+                <w:lang w:val="en-US"/>
+              </w:rPr>
+              <w:t xml:space="preserve"> (from UD</w:t>
+            </w:r>
+            <w:r>
+              <w:rPr>
+                <w:color w:val="auto"/>
+                <w:lang w:val="en-US"/>
+              </w:rPr>
+              <w:t>POS</w:t>
+            </w:r>
+            <w:r>
+              <w:rPr>
+                <w:color w:val="auto"/>
+                <w:lang w:val="en-US"/>
+              </w:rPr>
+              <w:t xml:space="preserve"> table)</w:t>
+            </w:r>
+          </w:p>
+        </w:tc>
+      </w:tr>
+      <w:tr>
+        <w:trPr>
+          <w:cnfStyle w:val="000000100000"/>
+          <w:trHeight w:val="300"/>
+        </w:trPr>
+        <w:tc>
+          <w:tcPr>
+            <w:cnfStyle w:val="001000000000"/>
+            <w:tcW w:w="2200" w:type="dxa"/>
+            <w:noWrap/>
+            <w:hideMark/>
+          </w:tcPr>
+          <w:p>
+            <w:pPr>
+              <w:rPr>
+                <w:rFonts w:ascii="Calibri" w:eastAsia="Times New Roman" w:hAnsi="Calibri" w:cs="Times New Roman"/>
+                <w:color w:val="000000"/>
+                <w:lang w:eastAsia="pt-BR"/>
+              </w:rPr>
+            </w:pPr>
+            <w:r>
+              <w:rPr>
+                <w:rFonts w:ascii="Calibri" w:eastAsia="Times New Roman" w:hAnsi="Calibri" w:cs="Times New Roman"/>
+                <w:color w:val="000000"/>
+                <w:lang w:eastAsia="pt-BR"/>
+              </w:rPr>
+              <w:t>con_wordform</w:t>
+            </w:r>
+          </w:p>
+        </w:tc>
+        <w:tc>
+          <w:tcPr>
+            <w:tcW w:w="1027" w:type="dxa"/>
+            <w:noWrap/>
+            <w:hideMark/>
+          </w:tcPr>
+          <w:p>
+            <w:pPr>
+              <w:cnfStyle w:val="000000100000"/>
+              <w:rPr>
+                <w:rFonts w:ascii="Calibri" w:eastAsia="Times New Roman" w:hAnsi="Calibri" w:cs="Times New Roman"/>
+                <w:color w:val="000000"/>
+                <w:lang w:eastAsia="pt-BR"/>
+              </w:rPr>
+            </w:pPr>
+            <w:r>
+              <w:rPr>
+                <w:rFonts w:ascii="Calibri" w:eastAsia="Times New Roman" w:hAnsi="Calibri" w:cs="Times New Roman"/>
+                <w:color w:val="000000"/>
+                <w:lang w:eastAsia="pt-BR"/>
+              </w:rPr>
+              <w:t>wrf</w:t>
+            </w:r>
+          </w:p>
+        </w:tc>
+        <w:tc>
+          <w:tcPr>
+            <w:tcW w:w="1417" w:type="dxa"/>
+            <w:noWrap/>
+            <w:hideMark/>
+          </w:tcPr>
+          <w:p>
+            <w:pPr>
+              <w:cnfStyle w:val="000000100000"/>
+              <w:rPr>
+                <w:rFonts w:ascii="Calibri" w:eastAsia="Times New Roman" w:hAnsi="Calibri" w:cs="Times New Roman"/>
+                <w:color w:val="000000"/>
+                <w:lang w:eastAsia="pt-BR"/>
+              </w:rPr>
+            </w:pPr>
+            <w:r>
+              <w:rPr>
+                <w:rFonts w:ascii="Calibri" w:eastAsia="Times New Roman" w:hAnsi="Calibri" w:cs="Times New Roman"/>
+                <w:color w:val="000000"/>
+                <w:lang w:eastAsia="pt-BR"/>
+              </w:rPr>
+              <w:t>CE</w:t>
+            </w:r>
+          </w:p>
+        </w:tc>
+        <w:tc>
+          <w:tcPr>
+            <w:tcW w:w="1276" w:type="dxa"/>
+            <w:noWrap/>
+            <w:hideMark/>
+          </w:tcPr>
+          <w:p>
+            <w:pPr>
+              <w:cnfStyle w:val="000000100000"/>
+              <w:rPr>
+                <w:rFonts w:ascii="Calibri" w:eastAsia="Times New Roman" w:hAnsi="Calibri" w:cs="Times New Roman"/>
+                <w:color w:val="000000"/>
+                <w:lang w:eastAsia="pt-BR"/>
+              </w:rPr>
+            </w:pPr>
+            <w:r>
+              <w:rPr>
+                <w:rFonts w:ascii="Calibri" w:eastAsia="Times New Roman" w:hAnsi="Calibri" w:cs="Times New Roman"/>
+                <w:color w:val="000000"/>
+                <w:lang w:eastAsia="pt-BR"/>
+              </w:rPr>
+              <w:t>WF</w:t>
+            </w:r>
+          </w:p>
+        </w:tc>
+        <w:tc>
+          <w:tcPr>
+            <w:tcW w:w="4762" w:type="dxa"/>
+          </w:tcPr>
+          <w:p>
+            <w:pPr>
+              <w:cnfStyle w:val="000000100000"/>
+              <w:rPr>
+                <w:rFonts w:ascii="Calibri" w:eastAsia="Times New Roman" w:hAnsi="Calibri" w:cs="Times New Roman"/>
+                <w:color w:val="auto"/>
+                <w:lang w:val="en-US" w:eastAsia="pt-BR"/>
+              </w:rPr>
+            </w:pPr>
+            <w:r>
+              <w:rPr>
+                <w:color w:val="auto"/>
+                <w:lang w:val="en-US"/>
+              </w:rPr>
+              <w:t xml:space="preserve">A Attribute has a </w:t>
+            </w:r>
+            <w:proofErr w:type="spellStart"/>
+            <w:r>
+              <w:rPr>
+                <w:color w:val="auto"/>
+                <w:lang w:val="en-US"/>
+              </w:rPr>
+              <w:t>Wordform</w:t>
+            </w:r>
+            <w:proofErr w:type="spellEnd"/>
+            <w:r>
+              <w:rPr>
+                <w:color w:val="auto"/>
+                <w:lang w:val="en-US"/>
+              </w:rPr>
+              <w:t xml:space="preserve"> as value</w:t>
             </w:r>
           </w:p>
         </w:tc>
@@ -5085,8 +5661,16 @@
         <w:rPr>
           <w:lang w:val="en-US"/>
         </w:rPr>
-        <w:t>rackets corresponds to idEntity</w:t>
-      </w:r>
+        <w:t xml:space="preserve">rackets corresponds to </w:t>
+      </w:r>
+      <w:proofErr w:type="spellStart"/>
+      <w:r>
+        <w:rPr>
+          <w:lang w:val="en-US"/>
+        </w:rPr>
+        <w:t>idEntity</w:t>
+      </w:r>
+      <w:proofErr w:type="spellEnd"/>
     </w:p>
     <w:p>
       <w:pPr>
@@ -5102,12 +5686,29 @@
           <w:lang w:val="en-US"/>
         </w:rPr>
       </w:pPr>
-      <w:r>
-        <w:rPr>
-          <w:lang w:val="en-US"/>
-        </w:rPr>
-        <w:t>cxn:NP [</w:t>
-      </w:r>
+      <w:proofErr w:type="spellStart"/>
+      <w:proofErr w:type="gramStart"/>
+      <w:r>
+        <w:rPr>
+          <w:lang w:val="en-US"/>
+        </w:rPr>
+        <w:t>cxn:</w:t>
+      </w:r>
+      <w:proofErr w:type="gramEnd"/>
+      <w:r>
+        <w:rPr>
+          <w:lang w:val="en-US"/>
+        </w:rPr>
+        <w:t>NP</w:t>
+      </w:r>
+      <w:proofErr w:type="spellEnd"/>
+      <w:r>
+        <w:rPr>
+          <w:lang w:val="en-US"/>
+        </w:rPr>
+        <w:t xml:space="preserve"> [</w:t>
+      </w:r>
+      <w:proofErr w:type="spellStart"/>
       <w:r>
         <w:rPr>
           <w:i/>
@@ -5120,7 +5721,15 @@
           <w:i/>
           <w:lang w:val="en-US"/>
         </w:rPr>
-        <w:t>xn: 2000</w:t>
+        <w:t>xn</w:t>
+      </w:r>
+      <w:proofErr w:type="spellEnd"/>
+      <w:r>
+        <w:rPr>
+          <w:i/>
+          <w:lang w:val="en-US"/>
+        </w:rPr>
+        <w:t>: 2000</w:t>
       </w:r>
       <w:r>
         <w:rPr>
@@ -5141,12 +5750,29 @@
         </w:rPr>
         <w:tab/>
       </w:r>
-      <w:r>
-        <w:rPr>
-          <w:lang w:val="en-US"/>
-        </w:rPr>
-        <w:t>ce:N [</w:t>
-      </w:r>
+      <w:proofErr w:type="spellStart"/>
+      <w:proofErr w:type="gramStart"/>
+      <w:r>
+        <w:rPr>
+          <w:lang w:val="en-US"/>
+        </w:rPr>
+        <w:t>ce:</w:t>
+      </w:r>
+      <w:proofErr w:type="gramEnd"/>
+      <w:r>
+        <w:rPr>
+          <w:lang w:val="en-US"/>
+        </w:rPr>
+        <w:t>N</w:t>
+      </w:r>
+      <w:proofErr w:type="spellEnd"/>
+      <w:r>
+        <w:rPr>
+          <w:lang w:val="en-US"/>
+        </w:rPr>
+        <w:t xml:space="preserve"> [</w:t>
+      </w:r>
+      <w:proofErr w:type="spellStart"/>
       <w:r>
         <w:rPr>
           <w:i/>
@@ -5159,7 +5785,15 @@
           <w:i/>
           <w:lang w:val="en-US"/>
         </w:rPr>
-        <w:t>e: 2001</w:t>
+        <w:t>e</w:t>
+      </w:r>
+      <w:proofErr w:type="spellEnd"/>
+      <w:r>
+        <w:rPr>
+          <w:i/>
+          <w:lang w:val="en-US"/>
+        </w:rPr>
+        <w:t>: 2001</w:t>
       </w:r>
       <w:r>
         <w:rPr>
@@ -5181,11 +5815,35 @@
           <w:lang w:val="en-US"/>
         </w:rPr>
       </w:pPr>
-      <w:r>
-        <w:rPr>
-          <w:lang w:val="en-US"/>
-        </w:rPr>
-        <w:t xml:space="preserve">cxn: VPComp </w:t>
+      <w:proofErr w:type="spellStart"/>
+      <w:proofErr w:type="gramStart"/>
+      <w:r>
+        <w:rPr>
+          <w:lang w:val="en-US"/>
+        </w:rPr>
+        <w:t>cxn</w:t>
+      </w:r>
+      <w:proofErr w:type="spellEnd"/>
+      <w:proofErr w:type="gramEnd"/>
+      <w:r>
+        <w:rPr>
+          <w:lang w:val="en-US"/>
+        </w:rPr>
+        <w:t xml:space="preserve">: </w:t>
+      </w:r>
+      <w:proofErr w:type="spellStart"/>
+      <w:r>
+        <w:rPr>
+          <w:lang w:val="en-US"/>
+        </w:rPr>
+        <w:t>VPComp</w:t>
+      </w:r>
+      <w:proofErr w:type="spellEnd"/>
+      <w:r>
+        <w:rPr>
+          <w:lang w:val="en-US"/>
+        </w:rPr>
+        <w:t xml:space="preserve"> </w:t>
       </w:r>
       <w:r>
         <w:rPr>
@@ -5194,6 +5852,7 @@
         </w:rPr>
         <w:t>[</w:t>
       </w:r>
+      <w:proofErr w:type="spellStart"/>
       <w:r>
         <w:rPr>
           <w:i/>
@@ -5206,7 +5865,15 @@
           <w:i/>
           <w:lang w:val="en-US"/>
         </w:rPr>
-        <w:t>xn: 1000</w:t>
+        <w:t>xn</w:t>
+      </w:r>
+      <w:proofErr w:type="spellEnd"/>
+      <w:r>
+        <w:rPr>
+          <w:i/>
+          <w:lang w:val="en-US"/>
+        </w:rPr>
+        <w:t>: 1000</w:t>
       </w:r>
       <w:r>
         <w:rPr>
@@ -5226,8 +5893,30 @@
           <w:lang w:val="en-US"/>
         </w:rPr>
         <w:tab/>
-        <w:t>ce:Verb [</w:t>
-      </w:r>
+      </w:r>
+      <w:proofErr w:type="spellStart"/>
+      <w:proofErr w:type="gramStart"/>
+      <w:r>
+        <w:rPr>
+          <w:lang w:val="en-US"/>
+        </w:rPr>
+        <w:t>ce:</w:t>
+      </w:r>
+      <w:proofErr w:type="gramEnd"/>
+      <w:r>
+        <w:rPr>
+          <w:lang w:val="en-US"/>
+        </w:rPr>
+        <w:t>Verb</w:t>
+      </w:r>
+      <w:proofErr w:type="spellEnd"/>
+      <w:r>
+        <w:rPr>
+          <w:lang w:val="en-US"/>
+        </w:rPr>
+        <w:t xml:space="preserve"> [</w:t>
+      </w:r>
+      <w:proofErr w:type="spellStart"/>
       <w:r>
         <w:rPr>
           <w:i/>
@@ -5240,7 +5929,15 @@
           <w:i/>
           <w:lang w:val="en-US"/>
         </w:rPr>
-        <w:t>e: 1001</w:t>
+        <w:t>e</w:t>
+      </w:r>
+      <w:proofErr w:type="spellEnd"/>
+      <w:r>
+        <w:rPr>
+          <w:i/>
+          <w:lang w:val="en-US"/>
+        </w:rPr>
+        <w:t>: 1001</w:t>
       </w:r>
       <w:r>
         <w:rPr>
@@ -5260,8 +5957,30 @@
           <w:lang w:val="en-US"/>
         </w:rPr>
         <w:tab/>
-        <w:t>ce:Complement [</w:t>
-      </w:r>
+      </w:r>
+      <w:proofErr w:type="spellStart"/>
+      <w:proofErr w:type="gramStart"/>
+      <w:r>
+        <w:rPr>
+          <w:lang w:val="en-US"/>
+        </w:rPr>
+        <w:t>ce:</w:t>
+      </w:r>
+      <w:proofErr w:type="gramEnd"/>
+      <w:r>
+        <w:rPr>
+          <w:lang w:val="en-US"/>
+        </w:rPr>
+        <w:t>Complement</w:t>
+      </w:r>
+      <w:proofErr w:type="spellEnd"/>
+      <w:r>
+        <w:rPr>
+          <w:lang w:val="en-US"/>
+        </w:rPr>
+        <w:t xml:space="preserve"> [</w:t>
+      </w:r>
+      <w:proofErr w:type="spellStart"/>
       <w:r>
         <w:rPr>
           <w:i/>
@@ -5274,7 +5993,15 @@
           <w:i/>
           <w:lang w:val="en-US"/>
         </w:rPr>
-        <w:t>e: 1002</w:t>
+        <w:t>e</w:t>
+      </w:r>
+      <w:proofErr w:type="spellEnd"/>
+      <w:r>
+        <w:rPr>
+          <w:i/>
+          <w:lang w:val="en-US"/>
+        </w:rPr>
+        <w:t>: 1002</w:t>
       </w:r>
       <w:r>
         <w:rPr>
@@ -5300,14 +6027,76 @@
           <w:lang w:val="en-US"/>
         </w:rPr>
         <w:tab/>
-        <w:t>cxn:NP [</w:t>
-      </w:r>
-      <w:r>
-        <w:rPr>
-          <w:i/>
-          <w:lang w:val="en-US"/>
-        </w:rPr>
-        <w:t xml:space="preserve">idConstraint: 4010, idConstrained: 1002, idConstrainedBy (CX): </w:t>
+      </w:r>
+      <w:proofErr w:type="spellStart"/>
+      <w:proofErr w:type="gramStart"/>
+      <w:r>
+        <w:rPr>
+          <w:lang w:val="en-US"/>
+        </w:rPr>
+        <w:t>cxn:</w:t>
+      </w:r>
+      <w:proofErr w:type="gramEnd"/>
+      <w:r>
+        <w:rPr>
+          <w:lang w:val="en-US"/>
+        </w:rPr>
+        <w:t>NP</w:t>
+      </w:r>
+      <w:proofErr w:type="spellEnd"/>
+      <w:r>
+        <w:rPr>
+          <w:lang w:val="en-US"/>
+        </w:rPr>
+        <w:t xml:space="preserve"> [</w:t>
+      </w:r>
+      <w:proofErr w:type="spellStart"/>
+      <w:r>
+        <w:rPr>
+          <w:i/>
+          <w:lang w:val="en-US"/>
+        </w:rPr>
+        <w:t>idConstraint</w:t>
+      </w:r>
+      <w:proofErr w:type="spellEnd"/>
+      <w:r>
+        <w:rPr>
+          <w:i/>
+          <w:lang w:val="en-US"/>
+        </w:rPr>
+        <w:t xml:space="preserve">: 4010, </w:t>
+      </w:r>
+      <w:proofErr w:type="spellStart"/>
+      <w:r>
+        <w:rPr>
+          <w:i/>
+          <w:lang w:val="en-US"/>
+        </w:rPr>
+        <w:t>idConstrained</w:t>
+      </w:r>
+      <w:proofErr w:type="spellEnd"/>
+      <w:r>
+        <w:rPr>
+          <w:i/>
+          <w:lang w:val="en-US"/>
+        </w:rPr>
+        <w:t xml:space="preserve">: 1002, </w:t>
+      </w:r>
+      <w:proofErr w:type="spellStart"/>
+      <w:r>
+        <w:rPr>
+          <w:i/>
+          <w:lang w:val="en-US"/>
+        </w:rPr>
+        <w:t>idConstrainedBy</w:t>
+      </w:r>
+      <w:proofErr w:type="spellEnd"/>
+      <w:r>
+        <w:rPr>
+          <w:i/>
+          <w:lang w:val="en-US"/>
+        </w:rPr>
+        <w:t xml:space="preserve"> (CX): </w:t>
       </w:r>
       <w:r>
         <w:rPr>
@@ -5347,18 +6136,66 @@
         </w:rPr>
         <w:tab/>
       </w:r>
-      <w:r>
-        <w:rPr>
-          <w:lang w:val="en-US"/>
-        </w:rPr>
-        <w:t>ele:N [</w:t>
-      </w:r>
-      <w:r>
-        <w:rPr>
-          <w:i/>
-          <w:lang w:val="en-US"/>
-        </w:rPr>
-        <w:t xml:space="preserve">idConstraint:4011, idConstrained: 4010, idConstrainedBy (CE): </w:t>
+      <w:proofErr w:type="spellStart"/>
+      <w:proofErr w:type="gramStart"/>
+      <w:r>
+        <w:rPr>
+          <w:lang w:val="en-US"/>
+        </w:rPr>
+        <w:t>ele:</w:t>
+      </w:r>
+      <w:proofErr w:type="gramEnd"/>
+      <w:r>
+        <w:rPr>
+          <w:lang w:val="en-US"/>
+        </w:rPr>
+        <w:t>N</w:t>
+      </w:r>
+      <w:proofErr w:type="spellEnd"/>
+      <w:r>
+        <w:rPr>
+          <w:lang w:val="en-US"/>
+        </w:rPr>
+        <w:t xml:space="preserve"> [</w:t>
+      </w:r>
+      <w:r>
+        <w:rPr>
+          <w:i/>
+          <w:lang w:val="en-US"/>
+        </w:rPr>
+        <w:t xml:space="preserve">idConstraint:4011, </w:t>
+      </w:r>
+      <w:proofErr w:type="spellStart"/>
+      <w:r>
+        <w:rPr>
+          <w:i/>
+          <w:lang w:val="en-US"/>
+        </w:rPr>
+        <w:t>idConstrained</w:t>
+      </w:r>
+      <w:proofErr w:type="spellEnd"/>
+      <w:r>
+        <w:rPr>
+          <w:i/>
+          <w:lang w:val="en-US"/>
+        </w:rPr>
+        <w:t xml:space="preserve">: 4010, </w:t>
+      </w:r>
+      <w:proofErr w:type="spellStart"/>
+      <w:r>
+        <w:rPr>
+          <w:i/>
+          <w:lang w:val="en-US"/>
+        </w:rPr>
+        <w:t>idConstrainedBy</w:t>
+      </w:r>
+      <w:proofErr w:type="spellEnd"/>
+      <w:r>
+        <w:rPr>
+          <w:i/>
+          <w:lang w:val="en-US"/>
+        </w:rPr>
+        <w:t xml:space="preserve"> (CE): </w:t>
       </w:r>
       <w:r>
         <w:rPr>
@@ -5387,12 +6224,22 @@
           <w:lang w:val="en-US"/>
         </w:rPr>
       </w:pPr>
-      <w:r>
-        <w:rPr>
-          <w:lang w:val="en-US"/>
-        </w:rPr>
-        <w:t>cxn:SplitArgument</w:t>
-      </w:r>
+      <w:proofErr w:type="spellStart"/>
+      <w:proofErr w:type="gramStart"/>
+      <w:r>
+        <w:rPr>
+          <w:lang w:val="en-US"/>
+        </w:rPr>
+        <w:t>cxn:</w:t>
+      </w:r>
+      <w:proofErr w:type="gramEnd"/>
+      <w:r>
+        <w:rPr>
+          <w:lang w:val="en-US"/>
+        </w:rPr>
+        <w:t>SplitArgument</w:t>
+      </w:r>
+      <w:proofErr w:type="spellEnd"/>
       <w:r>
         <w:rPr>
           <w:lang w:val="en-US"/>
@@ -5445,14 +6292,30 @@
           <w:lang w:val="en-US"/>
         </w:rPr>
         <w:tab/>
-        <w:t>ce:Subject</w:t>
-      </w:r>
+      </w:r>
+      <w:proofErr w:type="spellStart"/>
+      <w:proofErr w:type="gramStart"/>
+      <w:r>
+        <w:rPr>
+          <w:lang w:val="en-US"/>
+        </w:rPr>
+        <w:t>ce:</w:t>
+      </w:r>
+      <w:proofErr w:type="gramEnd"/>
+      <w:r>
+        <w:rPr>
+          <w:lang w:val="en-US"/>
+        </w:rPr>
+        <w:t>Subject</w:t>
+      </w:r>
+      <w:proofErr w:type="spellEnd"/>
       <w:r>
         <w:rPr>
           <w:lang w:val="en-US"/>
         </w:rPr>
         <w:t xml:space="preserve"> [</w:t>
       </w:r>
+      <w:proofErr w:type="spellStart"/>
       <w:r>
         <w:rPr>
           <w:i/>
@@ -5465,7 +6328,15 @@
           <w:i/>
           <w:lang w:val="en-US"/>
         </w:rPr>
-        <w:t xml:space="preserve">e: </w:t>
+        <w:t>e</w:t>
+      </w:r>
+      <w:proofErr w:type="spellEnd"/>
+      <w:r>
+        <w:rPr>
+          <w:i/>
+          <w:lang w:val="en-US"/>
+        </w:rPr>
+        <w:t xml:space="preserve">: </w:t>
       </w:r>
       <w:r>
         <w:rPr>
@@ -5498,20 +6369,76 @@
           <w:lang w:val="en-US"/>
         </w:rPr>
         <w:tab/>
-        <w:t>cxn:NP</w:t>
-      </w:r>
+      </w:r>
+      <w:proofErr w:type="spellStart"/>
+      <w:proofErr w:type="gramStart"/>
+      <w:r>
+        <w:rPr>
+          <w:lang w:val="en-US"/>
+        </w:rPr>
+        <w:t>cxn:</w:t>
+      </w:r>
+      <w:proofErr w:type="gramEnd"/>
+      <w:r>
+        <w:rPr>
+          <w:lang w:val="en-US"/>
+        </w:rPr>
+        <w:t>NP</w:t>
+      </w:r>
+      <w:proofErr w:type="spellEnd"/>
       <w:r>
         <w:rPr>
           <w:lang w:val="en-US"/>
         </w:rPr>
         <w:t xml:space="preserve"> [</w:t>
       </w:r>
-      <w:r>
-        <w:rPr>
-          <w:i/>
-          <w:lang w:val="en-US"/>
-        </w:rPr>
-        <w:t>idConstraint: 4000, idConstrained: 3001, idConstrainedBy(CX)</w:t>
+      <w:proofErr w:type="spellStart"/>
+      <w:r>
+        <w:rPr>
+          <w:i/>
+          <w:lang w:val="en-US"/>
+        </w:rPr>
+        <w:t>idConstraint</w:t>
+      </w:r>
+      <w:proofErr w:type="spellEnd"/>
+      <w:r>
+        <w:rPr>
+          <w:i/>
+          <w:lang w:val="en-US"/>
+        </w:rPr>
+        <w:t xml:space="preserve">: 4000, </w:t>
+      </w:r>
+      <w:proofErr w:type="spellStart"/>
+      <w:r>
+        <w:rPr>
+          <w:i/>
+          <w:lang w:val="en-US"/>
+        </w:rPr>
+        <w:t>idConstrained</w:t>
+      </w:r>
+      <w:proofErr w:type="spellEnd"/>
+      <w:r>
+        <w:rPr>
+          <w:i/>
+          <w:lang w:val="en-US"/>
+        </w:rPr>
+        <w:t xml:space="preserve">: 3001, </w:t>
+      </w:r>
+      <w:proofErr w:type="spellStart"/>
+      <w:r>
+        <w:rPr>
+          <w:i/>
+          <w:lang w:val="en-US"/>
+        </w:rPr>
+        <w:t>idConstrainedBy</w:t>
+      </w:r>
+      <w:proofErr w:type="spellEnd"/>
+      <w:r>
+        <w:rPr>
+          <w:i/>
+          <w:lang w:val="en-US"/>
+        </w:rPr>
+        <w:t>(CX)</w:t>
       </w:r>
       <w:r>
         <w:rPr>
@@ -5550,14 +6477,67 @@
           <w:lang w:val="en-US"/>
         </w:rPr>
         <w:tab/>
-        <w:t>ele:N [</w:t>
-      </w:r>
-      <w:r>
-        <w:rPr>
-          <w:i/>
-          <w:lang w:val="en-US"/>
-        </w:rPr>
-        <w:t>idConstraint:4013, idConstrainted: 4000, idConstrainedBy(CE):</w:t>
+      </w:r>
+      <w:proofErr w:type="spellStart"/>
+      <w:proofErr w:type="gramStart"/>
+      <w:r>
+        <w:rPr>
+          <w:lang w:val="en-US"/>
+        </w:rPr>
+        <w:t>ele:</w:t>
+      </w:r>
+      <w:proofErr w:type="gramEnd"/>
+      <w:r>
+        <w:rPr>
+          <w:lang w:val="en-US"/>
+        </w:rPr>
+        <w:t>N</w:t>
+      </w:r>
+      <w:proofErr w:type="spellEnd"/>
+      <w:r>
+        <w:rPr>
+          <w:lang w:val="en-US"/>
+        </w:rPr>
+        <w:t xml:space="preserve"> [</w:t>
+      </w:r>
+      <w:r>
+        <w:rPr>
+          <w:i/>
+          <w:lang w:val="en-US"/>
+        </w:rPr>
+        <w:t xml:space="preserve">idConstraint:4013, </w:t>
+      </w:r>
+      <w:proofErr w:type="spellStart"/>
+      <w:r>
+        <w:rPr>
+          <w:i/>
+          <w:lang w:val="en-US"/>
+        </w:rPr>
+        <w:t>idConstrainted</w:t>
+      </w:r>
+      <w:proofErr w:type="spellEnd"/>
+      <w:r>
+        <w:rPr>
+          <w:i/>
+          <w:lang w:val="en-US"/>
+        </w:rPr>
+        <w:t xml:space="preserve">: 4000, </w:t>
+      </w:r>
+      <w:proofErr w:type="spellStart"/>
+      <w:r>
+        <w:rPr>
+          <w:i/>
+          <w:lang w:val="en-US"/>
+        </w:rPr>
+        <w:t>idConstrainedBy</w:t>
+      </w:r>
+      <w:proofErr w:type="spellEnd"/>
+      <w:r>
+        <w:rPr>
+          <w:i/>
+          <w:lang w:val="en-US"/>
+        </w:rPr>
+        <w:t>(CE):</w:t>
       </w:r>
       <w:r>
         <w:rPr>
@@ -5590,20 +6570,76 @@
           <w:lang w:val="en-US"/>
         </w:rPr>
         <w:tab/>
-        <w:t>bef:Predicate</w:t>
-      </w:r>
+      </w:r>
+      <w:proofErr w:type="spellStart"/>
+      <w:proofErr w:type="gramStart"/>
+      <w:r>
+        <w:rPr>
+          <w:lang w:val="en-US"/>
+        </w:rPr>
+        <w:t>bef:</w:t>
+      </w:r>
+      <w:proofErr w:type="gramEnd"/>
+      <w:r>
+        <w:rPr>
+          <w:lang w:val="en-US"/>
+        </w:rPr>
+        <w:t>Predicate</w:t>
+      </w:r>
+      <w:proofErr w:type="spellEnd"/>
       <w:r>
         <w:rPr>
           <w:lang w:val="en-US"/>
         </w:rPr>
         <w:t xml:space="preserve"> [</w:t>
       </w:r>
-      <w:r>
-        <w:rPr>
-          <w:i/>
-          <w:lang w:val="en-US"/>
-        </w:rPr>
-        <w:t>idConstraint: 4001, idConstrained: 3001, idConstrainedBY(CE)</w:t>
+      <w:proofErr w:type="spellStart"/>
+      <w:r>
+        <w:rPr>
+          <w:i/>
+          <w:lang w:val="en-US"/>
+        </w:rPr>
+        <w:t>idConstraint</w:t>
+      </w:r>
+      <w:proofErr w:type="spellEnd"/>
+      <w:r>
+        <w:rPr>
+          <w:i/>
+          <w:lang w:val="en-US"/>
+        </w:rPr>
+        <w:t xml:space="preserve">: 4001, </w:t>
+      </w:r>
+      <w:proofErr w:type="spellStart"/>
+      <w:r>
+        <w:rPr>
+          <w:i/>
+          <w:lang w:val="en-US"/>
+        </w:rPr>
+        <w:t>idConstrained</w:t>
+      </w:r>
+      <w:proofErr w:type="spellEnd"/>
+      <w:r>
+        <w:rPr>
+          <w:i/>
+          <w:lang w:val="en-US"/>
+        </w:rPr>
+        <w:t xml:space="preserve">: 3001, </w:t>
+      </w:r>
+      <w:proofErr w:type="spellStart"/>
+      <w:r>
+        <w:rPr>
+          <w:i/>
+          <w:lang w:val="en-US"/>
+        </w:rPr>
+        <w:t>idConstrainedBY</w:t>
+      </w:r>
+      <w:proofErr w:type="spellEnd"/>
+      <w:r>
+        <w:rPr>
+          <w:i/>
+          <w:lang w:val="en-US"/>
+        </w:rPr>
+        <w:t>(CE)</w:t>
       </w:r>
       <w:r>
         <w:rPr>
@@ -5637,14 +6673,30 @@
           <w:lang w:val="en-US"/>
         </w:rPr>
         <w:tab/>
-        <w:t>ce:Predicate</w:t>
-      </w:r>
+      </w:r>
+      <w:proofErr w:type="spellStart"/>
+      <w:proofErr w:type="gramStart"/>
+      <w:r>
+        <w:rPr>
+          <w:lang w:val="en-US"/>
+        </w:rPr>
+        <w:t>ce:</w:t>
+      </w:r>
+      <w:proofErr w:type="gramEnd"/>
+      <w:r>
+        <w:rPr>
+          <w:lang w:val="en-US"/>
+        </w:rPr>
+        <w:t>Predicate</w:t>
+      </w:r>
+      <w:proofErr w:type="spellEnd"/>
       <w:r>
         <w:rPr>
           <w:lang w:val="en-US"/>
         </w:rPr>
         <w:t xml:space="preserve"> [</w:t>
       </w:r>
+      <w:proofErr w:type="spellStart"/>
       <w:r>
         <w:rPr>
           <w:i/>
@@ -5657,7 +6709,15 @@
           <w:i/>
           <w:lang w:val="en-US"/>
         </w:rPr>
-        <w:t xml:space="preserve">e: </w:t>
+        <w:t>e</w:t>
+      </w:r>
+      <w:proofErr w:type="spellEnd"/>
+      <w:r>
+        <w:rPr>
+          <w:i/>
+          <w:lang w:val="en-US"/>
+        </w:rPr>
+        <w:t xml:space="preserve">: </w:t>
       </w:r>
       <w:r>
         <w:rPr>
@@ -5690,20 +6750,76 @@
           <w:lang w:val="en-US"/>
         </w:rPr>
         <w:tab/>
-        <w:t>cxn:VPComp</w:t>
-      </w:r>
+      </w:r>
+      <w:proofErr w:type="spellStart"/>
+      <w:proofErr w:type="gramStart"/>
+      <w:r>
+        <w:rPr>
+          <w:lang w:val="en-US"/>
+        </w:rPr>
+        <w:t>cxn:</w:t>
+      </w:r>
+      <w:proofErr w:type="gramEnd"/>
+      <w:r>
+        <w:rPr>
+          <w:lang w:val="en-US"/>
+        </w:rPr>
+        <w:t>VPComp</w:t>
+      </w:r>
+      <w:proofErr w:type="spellEnd"/>
       <w:r>
         <w:rPr>
           <w:lang w:val="en-US"/>
         </w:rPr>
         <w:t xml:space="preserve"> [</w:t>
       </w:r>
-      <w:r>
-        <w:rPr>
-          <w:i/>
-          <w:lang w:val="en-US"/>
-        </w:rPr>
-        <w:t>idConstraint: 4002, idConstrained: 3002, idConstrainedBy(CX):</w:t>
+      <w:proofErr w:type="spellStart"/>
+      <w:r>
+        <w:rPr>
+          <w:i/>
+          <w:lang w:val="en-US"/>
+        </w:rPr>
+        <w:t>idConstraint</w:t>
+      </w:r>
+      <w:proofErr w:type="spellEnd"/>
+      <w:r>
+        <w:rPr>
+          <w:i/>
+          <w:lang w:val="en-US"/>
+        </w:rPr>
+        <w:t xml:space="preserve">: 4002, </w:t>
+      </w:r>
+      <w:proofErr w:type="spellStart"/>
+      <w:r>
+        <w:rPr>
+          <w:i/>
+          <w:lang w:val="en-US"/>
+        </w:rPr>
+        <w:t>idConstrained</w:t>
+      </w:r>
+      <w:proofErr w:type="spellEnd"/>
+      <w:r>
+        <w:rPr>
+          <w:i/>
+          <w:lang w:val="en-US"/>
+        </w:rPr>
+        <w:t xml:space="preserve">: 3002, </w:t>
+      </w:r>
+      <w:proofErr w:type="spellStart"/>
+      <w:r>
+        <w:rPr>
+          <w:i/>
+          <w:lang w:val="en-US"/>
+        </w:rPr>
+        <w:t>idConstrainedBy</w:t>
+      </w:r>
+      <w:proofErr w:type="spellEnd"/>
+      <w:r>
+        <w:rPr>
+          <w:i/>
+          <w:lang w:val="en-US"/>
+        </w:rPr>
+        <w:t>(CX):</w:t>
       </w:r>
       <w:r>
         <w:rPr>
@@ -5757,6 +6873,8 @@
         </w:rPr>
         <w:tab/>
       </w:r>
+      <w:proofErr w:type="spellStart"/>
+      <w:proofErr w:type="gramStart"/>
       <w:r>
         <w:rPr>
           <w:lang w:val="en-US"/>
@@ -5767,7 +6885,14 @@
         <w:rPr>
           <w:lang w:val="en-US"/>
         </w:rPr>
-        <w:t>:V</w:t>
+        <w:t>:</w:t>
+      </w:r>
+      <w:proofErr w:type="gramEnd"/>
+      <w:r>
+        <w:rPr>
+          <w:lang w:val="en-US"/>
+        </w:rPr>
+        <w:t>V</w:t>
       </w:r>
       <w:r>
         <w:rPr>
@@ -5775,6 +6900,7 @@
         </w:rPr>
         <w:t>erb</w:t>
       </w:r>
+      <w:proofErr w:type="spellEnd"/>
       <w:r>
         <w:rPr>
           <w:lang w:val="en-US"/>
@@ -5786,7 +6912,39 @@
           <w:i/>
           <w:lang w:val="en-US"/>
         </w:rPr>
-        <w:t>idConstraint:4003, idConstrained: 4002, idConstrainedBy(CE)</w:t>
+        <w:t xml:space="preserve">idConstraint:4003, </w:t>
+      </w:r>
+      <w:proofErr w:type="spellStart"/>
+      <w:r>
+        <w:rPr>
+          <w:i/>
+          <w:lang w:val="en-US"/>
+        </w:rPr>
+        <w:t>idConstrained</w:t>
+      </w:r>
+      <w:proofErr w:type="spellEnd"/>
+      <w:r>
+        <w:rPr>
+          <w:i/>
+          <w:lang w:val="en-US"/>
+        </w:rPr>
+        <w:t xml:space="preserve">: 4002, </w:t>
+      </w:r>
+      <w:proofErr w:type="spellStart"/>
+      <w:r>
+        <w:rPr>
+          <w:i/>
+          <w:lang w:val="en-US"/>
+        </w:rPr>
+        <w:t>idConstrainedBy</w:t>
+      </w:r>
+      <w:proofErr w:type="spellEnd"/>
+      <w:r>
+        <w:rPr>
+          <w:i/>
+          <w:lang w:val="en-US"/>
+        </w:rPr>
+        <w:t>(CE)</w:t>
       </w:r>
       <w:r>
         <w:rPr>
@@ -5826,6 +6984,8 @@
         </w:rPr>
         <w:tab/>
       </w:r>
+      <w:proofErr w:type="spellStart"/>
+      <w:proofErr w:type="gramStart"/>
       <w:r>
         <w:rPr>
           <w:lang w:val="en-US"/>
@@ -5836,8 +6996,16 @@
         <w:rPr>
           <w:lang w:val="en-US"/>
         </w:rPr>
-        <w:t>:Complement</w:t>
-      </w:r>
+        <w:t>:</w:t>
+      </w:r>
+      <w:proofErr w:type="gramEnd"/>
+      <w:r>
+        <w:rPr>
+          <w:lang w:val="en-US"/>
+        </w:rPr>
+        <w:t>Complement</w:t>
+      </w:r>
+      <w:proofErr w:type="spellEnd"/>
       <w:r>
         <w:rPr>
           <w:lang w:val="en-US"/>
@@ -5849,7 +7017,39 @@
           <w:i/>
           <w:lang w:val="en-US"/>
         </w:rPr>
-        <w:t>idConstraint:4004, idConstrained: 4002, idConstrainedBy(CE): 1002</w:t>
+        <w:t xml:space="preserve">idConstraint:4004, </w:t>
+      </w:r>
+      <w:proofErr w:type="spellStart"/>
+      <w:r>
+        <w:rPr>
+          <w:i/>
+          <w:lang w:val="en-US"/>
+        </w:rPr>
+        <w:t>idConstrained</w:t>
+      </w:r>
+      <w:proofErr w:type="spellEnd"/>
+      <w:r>
+        <w:rPr>
+          <w:i/>
+          <w:lang w:val="en-US"/>
+        </w:rPr>
+        <w:t xml:space="preserve">: 4002, </w:t>
+      </w:r>
+      <w:proofErr w:type="spellStart"/>
+      <w:r>
+        <w:rPr>
+          <w:i/>
+          <w:lang w:val="en-US"/>
+        </w:rPr>
+        <w:t>idConstrainedBy</w:t>
+      </w:r>
+      <w:proofErr w:type="spellEnd"/>
+      <w:r>
+        <w:rPr>
+          <w:i/>
+          <w:lang w:val="en-US"/>
+        </w:rPr>
+        <w:t>(CE): 1002</w:t>
       </w:r>
       <w:r>
         <w:rPr>
@@ -5888,12 +7088,22 @@
         </w:rPr>
         <w:tab/>
       </w:r>
-      <w:r>
-        <w:rPr>
-          <w:lang w:val="en-US"/>
-        </w:rPr>
-        <w:t>cxn:NP</w:t>
-      </w:r>
+      <w:proofErr w:type="spellStart"/>
+      <w:proofErr w:type="gramStart"/>
+      <w:r>
+        <w:rPr>
+          <w:lang w:val="en-US"/>
+        </w:rPr>
+        <w:t>cxn:</w:t>
+      </w:r>
+      <w:proofErr w:type="gramEnd"/>
+      <w:r>
+        <w:rPr>
+          <w:lang w:val="en-US"/>
+        </w:rPr>
+        <w:t>NP</w:t>
+      </w:r>
+      <w:proofErr w:type="spellEnd"/>
       <w:r>
         <w:rPr>
           <w:lang w:val="en-US"/>
@@ -5905,7 +7115,39 @@
           <w:i/>
           <w:lang w:val="en-US"/>
         </w:rPr>
-        <w:t>idConstraint:4005, idConstrained: 4004, idConstrainedBy(CX): 200</w:t>
+        <w:t xml:space="preserve">idConstraint:4005, </w:t>
+      </w:r>
+      <w:proofErr w:type="spellStart"/>
+      <w:r>
+        <w:rPr>
+          <w:i/>
+          <w:lang w:val="en-US"/>
+        </w:rPr>
+        <w:t>idConstrained</w:t>
+      </w:r>
+      <w:proofErr w:type="spellEnd"/>
+      <w:r>
+        <w:rPr>
+          <w:i/>
+          <w:lang w:val="en-US"/>
+        </w:rPr>
+        <w:t xml:space="preserve">: 4004, </w:t>
+      </w:r>
+      <w:proofErr w:type="spellStart"/>
+      <w:r>
+        <w:rPr>
+          <w:i/>
+          <w:lang w:val="en-US"/>
+        </w:rPr>
+        <w:t>idConstrainedBy</w:t>
+      </w:r>
+      <w:proofErr w:type="spellEnd"/>
+      <w:r>
+        <w:rPr>
+          <w:i/>
+          <w:lang w:val="en-US"/>
+        </w:rPr>
+        <w:t>(CX): 200</w:t>
       </w:r>
       <w:r>
         <w:rPr>
@@ -5957,11 +7199,27 @@
         </w:rPr>
         <w:tab/>
       </w:r>
-      <w:r>
-        <w:rPr>
-          <w:lang w:val="en-US"/>
-        </w:rPr>
-        <w:t xml:space="preserve">ele:N </w:t>
+      <w:proofErr w:type="spellStart"/>
+      <w:proofErr w:type="gramStart"/>
+      <w:r>
+        <w:rPr>
+          <w:lang w:val="en-US"/>
+        </w:rPr>
+        <w:t>ele:</w:t>
+      </w:r>
+      <w:proofErr w:type="gramEnd"/>
+      <w:r>
+        <w:rPr>
+          <w:lang w:val="en-US"/>
+        </w:rPr>
+        <w:t>N</w:t>
+      </w:r>
+      <w:proofErr w:type="spellEnd"/>
+      <w:r>
+        <w:rPr>
+          <w:lang w:val="en-US"/>
+        </w:rPr>
+        <w:t xml:space="preserve"> </w:t>
       </w:r>
       <w:r>
         <w:rPr>
@@ -5974,7 +7232,39 @@
           <w:i/>
           <w:lang w:val="en-US"/>
         </w:rPr>
-        <w:t>idConstraint:4012, idConstrained: 4005, idConstrainedBy(CE): 2001</w:t>
+        <w:t xml:space="preserve">idConstraint:4012, </w:t>
+      </w:r>
+      <w:proofErr w:type="spellStart"/>
+      <w:r>
+        <w:rPr>
+          <w:i/>
+          <w:lang w:val="en-US"/>
+        </w:rPr>
+        <w:t>idConstrained</w:t>
+      </w:r>
+      <w:proofErr w:type="spellEnd"/>
+      <w:r>
+        <w:rPr>
+          <w:i/>
+          <w:lang w:val="en-US"/>
+        </w:rPr>
+        <w:t xml:space="preserve">: 4005, </w:t>
+      </w:r>
+      <w:proofErr w:type="spellStart"/>
+      <w:r>
+        <w:rPr>
+          <w:i/>
+          <w:lang w:val="en-US"/>
+        </w:rPr>
+        <w:t>idConstrainedBy</w:t>
+      </w:r>
+      <w:proofErr w:type="spellEnd"/>
+      <w:r>
+        <w:rPr>
+          <w:i/>
+          <w:lang w:val="en-US"/>
+        </w:rPr>
+        <w:t>(CE): 2001</w:t>
       </w:r>
       <w:r>
         <w:rPr>
@@ -6001,24 +7291,43 @@
         </w:rPr>
         <w:tab/>
       </w:r>
-      <w:r>
-        <w:rPr>
-          <w:lang w:val="en-US"/>
-        </w:rPr>
-        <w:t>cnt:Constitutive_qualia</w:t>
-      </w:r>
+      <w:proofErr w:type="spellStart"/>
+      <w:proofErr w:type="gramStart"/>
+      <w:r>
+        <w:rPr>
+          <w:lang w:val="en-US"/>
+        </w:rPr>
+        <w:t>cnt:</w:t>
+      </w:r>
+      <w:proofErr w:type="gramEnd"/>
+      <w:r>
+        <w:rPr>
+          <w:lang w:val="en-US"/>
+        </w:rPr>
+        <w:t>Constitutive_qualia</w:t>
+      </w:r>
+      <w:proofErr w:type="spellEnd"/>
       <w:r>
         <w:rPr>
           <w:lang w:val="en-US"/>
         </w:rPr>
         <w:t xml:space="preserve"> [</w:t>
       </w:r>
-      <w:r>
-        <w:rPr>
-          <w:i/>
-          <w:lang w:val="en-US"/>
-        </w:rPr>
-        <w:t xml:space="preserve">idConstraint: </w:t>
+      <w:proofErr w:type="spellStart"/>
+      <w:r>
+        <w:rPr>
+          <w:i/>
+          <w:lang w:val="en-US"/>
+        </w:rPr>
+        <w:t>idConstraint</w:t>
+      </w:r>
+      <w:proofErr w:type="spellEnd"/>
+      <w:r>
+        <w:rPr>
+          <w:i/>
+          <w:lang w:val="en-US"/>
+        </w:rPr>
+        <w:t xml:space="preserve">: </w:t>
       </w:r>
       <w:r>
         <w:rPr>
@@ -6027,12 +7336,37 @@
         </w:rPr>
         <w:t xml:space="preserve"> 4007, </w:t>
       </w:r>
-      <w:r>
-        <w:rPr>
-          <w:i/>
-          <w:lang w:val="en-US"/>
-        </w:rPr>
-        <w:t>idConstrained: 4013, idConstrainedBy(CN): 4012</w:t>
+      <w:proofErr w:type="spellStart"/>
+      <w:r>
+        <w:rPr>
+          <w:i/>
+          <w:lang w:val="en-US"/>
+        </w:rPr>
+        <w:t>idConstrained</w:t>
+      </w:r>
+      <w:proofErr w:type="spellEnd"/>
+      <w:r>
+        <w:rPr>
+          <w:i/>
+          <w:lang w:val="en-US"/>
+        </w:rPr>
+        <w:t xml:space="preserve">: 4013, </w:t>
+      </w:r>
+      <w:proofErr w:type="spellStart"/>
+      <w:r>
+        <w:rPr>
+          <w:i/>
+          <w:lang w:val="en-US"/>
+        </w:rPr>
+        <w:t>idConstrainedBy</w:t>
+      </w:r>
+      <w:proofErr w:type="spellEnd"/>
+      <w:r>
+        <w:rPr>
+          <w:i/>
+          <w:lang w:val="en-US"/>
+        </w:rPr>
+        <w:t>(CN): 4012</w:t>
       </w:r>
       <w:r>
         <w:rPr>
@@ -6130,6 +7464,7 @@
         <w:rPr>
           <w:lang w:val="en-US"/>
         </w:rPr>
+        <w:lastRenderedPageBreak/>
         <w:t>1) NP, with one CE (N)</w:t>
       </w:r>
     </w:p>
@@ -6143,8 +7478,21 @@
         <w:rPr>
           <w:lang w:val="en-US"/>
         </w:rPr>
-        <w:lastRenderedPageBreak/>
-        <w:t>2) VPComp, with two CE</w:t>
+        <w:t xml:space="preserve">2) </w:t>
+      </w:r>
+      <w:proofErr w:type="spellStart"/>
+      <w:r>
+        <w:rPr>
+          <w:lang w:val="en-US"/>
+        </w:rPr>
+        <w:t>VPComp</w:t>
+      </w:r>
+      <w:proofErr w:type="spellEnd"/>
+      <w:r>
+        <w:rPr>
+          <w:lang w:val="en-US"/>
+        </w:rPr>
+        <w:t>, with two CE</w:t>
       </w:r>
       <w:r>
         <w:rPr>
@@ -6169,7 +7517,21 @@
         <w:rPr>
           <w:lang w:val="en-US"/>
         </w:rPr>
-        <w:t>3) SplitArgument, with two CE</w:t>
+        <w:t xml:space="preserve">3) </w:t>
+      </w:r>
+      <w:proofErr w:type="spellStart"/>
+      <w:r>
+        <w:rPr>
+          <w:lang w:val="en-US"/>
+        </w:rPr>
+        <w:t>SplitArgument</w:t>
+      </w:r>
+      <w:proofErr w:type="spellEnd"/>
+      <w:r>
+        <w:rPr>
+          <w:lang w:val="en-US"/>
+        </w:rPr>
+        <w:t>, with two CE</w:t>
       </w:r>
       <w:r>
         <w:rPr>
@@ -6193,8 +7555,16 @@
         <w:rPr>
           <w:lang w:val="en-US"/>
         </w:rPr>
-        <w:t xml:space="preserve"> CE Predicate. CE Predicate must be a VPComp</w:t>
-      </w:r>
+        <w:t xml:space="preserve"> CE Predicate. CE Predicate must be a </w:t>
+      </w:r>
+      <w:proofErr w:type="spellStart"/>
+      <w:r>
+        <w:rPr>
+          <w:lang w:val="en-US"/>
+        </w:rPr>
+        <w:t>VPComp</w:t>
+      </w:r>
+      <w:proofErr w:type="spellEnd"/>
       <w:r>
         <w:rPr>
           <w:lang w:val="en-US"/>
@@ -6217,7 +7587,21 @@
         <w:rPr>
           <w:lang w:val="en-US"/>
         </w:rPr>
-        <w:t>a qualia_constitutive relation must hold between</w:t>
+        <w:t xml:space="preserve">a </w:t>
+      </w:r>
+      <w:proofErr w:type="spellStart"/>
+      <w:r>
+        <w:rPr>
+          <w:lang w:val="en-US"/>
+        </w:rPr>
+        <w:t>qualia_constitutive</w:t>
+      </w:r>
+      <w:proofErr w:type="spellEnd"/>
+      <w:r>
+        <w:rPr>
+          <w:lang w:val="en-US"/>
+        </w:rPr>
+        <w:t xml:space="preserve"> relation must hold between</w:t>
       </w:r>
       <w:r>
         <w:rPr>
@@ -6265,8 +7649,16 @@
         <w:rPr>
           <w:lang w:val="en-US"/>
         </w:rPr>
-        <w:t>Noun of VPComp</w:t>
-      </w:r>
+        <w:t xml:space="preserve">Noun of </w:t>
+      </w:r>
+      <w:proofErr w:type="spellStart"/>
+      <w:r>
+        <w:rPr>
+          <w:lang w:val="en-US"/>
+        </w:rPr>
+        <w:t>VPComp</w:t>
+      </w:r>
+      <w:proofErr w:type="spellEnd"/>
       <w:r>
         <w:rPr>
           <w:lang w:val="en-US"/>
@@ -6339,7 +7731,21 @@
         <w:rPr>
           <w:lang w:val="en-US"/>
         </w:rPr>
-        <w:t xml:space="preserve">or a CE - the constraint 'ele' </w:t>
+        <w:t>or a CE - the constraint '</w:t>
+      </w:r>
+      <w:proofErr w:type="spellStart"/>
+      <w:r>
+        <w:rPr>
+          <w:lang w:val="en-US"/>
+        </w:rPr>
+        <w:t>ele</w:t>
+      </w:r>
+      <w:proofErr w:type="spellEnd"/>
+      <w:r>
+        <w:rPr>
+          <w:lang w:val="en-US"/>
+        </w:rPr>
+        <w:t xml:space="preserve">' </w:t>
       </w:r>
       <w:r>
         <w:rPr>
@@ -6357,7 +7763,21 @@
         <w:rPr>
           <w:lang w:val="en-US"/>
         </w:rPr>
-        <w:t>the constitutive qualia relation between the nouns).</w:t>
+        <w:t xml:space="preserve">the constitutive </w:t>
+      </w:r>
+      <w:proofErr w:type="spellStart"/>
+      <w:r>
+        <w:rPr>
+          <w:lang w:val="en-US"/>
+        </w:rPr>
+        <w:t>qualia</w:t>
+      </w:r>
+      <w:proofErr w:type="spellEnd"/>
+      <w:r>
+        <w:rPr>
+          <w:lang w:val="en-US"/>
+        </w:rPr>
+        <w:t xml:space="preserve"> relation between the nouns).</w:t>
       </w:r>
     </w:p>
     <w:p>
@@ -6409,6 +7829,7 @@
         </w:rPr>
         <w:t xml:space="preserve">in the </w:t>
       </w:r>
+      <w:proofErr w:type="spellStart"/>
       <w:r>
         <w:rPr>
           <w:b/>
@@ -6416,6 +7837,7 @@
         </w:rPr>
         <w:t>ConstraintInstance</w:t>
       </w:r>
+      <w:proofErr w:type="spellEnd"/>
       <w:r>
         <w:rPr>
           <w:b/>
@@ -6447,6 +7869,7 @@
         </w:rPr>
         <w:t xml:space="preserve"> (here </w:t>
       </w:r>
+      <w:proofErr w:type="gramStart"/>
       <w:r>
         <w:rPr>
           <w:lang w:val="en-US"/>
@@ -6457,7 +7880,14 @@
         <w:rPr>
           <w:lang w:val="en-US"/>
         </w:rPr>
-        <w:t xml:space="preserve"> the relations concerning</w:t>
+        <w:t xml:space="preserve"> the</w:t>
+      </w:r>
+      <w:proofErr w:type="gramEnd"/>
+      <w:r>
+        <w:rPr>
+          <w:lang w:val="en-US"/>
+        </w:rPr>
+        <w:t xml:space="preserve"> relations concerning</w:t>
       </w:r>
       <w:bookmarkStart w:id="0" w:name="_GoBack"/>
       <w:bookmarkEnd w:id="0"/>
@@ -6513,12 +7943,14 @@
                 <w:lang w:val="en-US"/>
               </w:rPr>
             </w:pPr>
+            <w:proofErr w:type="spellStart"/>
             <w:r>
               <w:rPr>
                 <w:lang w:val="en-US"/>
               </w:rPr>
               <w:t>RelationType</w:t>
             </w:r>
+            <w:proofErr w:type="spellEnd"/>
           </w:p>
         </w:tc>
         <w:tc>
@@ -6532,6 +7964,7 @@
                 <w:lang w:val="en-US"/>
               </w:rPr>
             </w:pPr>
+            <w:proofErr w:type="spellStart"/>
             <w:r>
               <w:rPr>
                 <w:lang w:val="en-US"/>
@@ -6544,6 +7977,7 @@
               </w:rPr>
               <w:t>Constraint</w:t>
             </w:r>
+            <w:proofErr w:type="spellEnd"/>
           </w:p>
         </w:tc>
         <w:tc>
@@ -6557,6 +7991,7 @@
                 <w:lang w:val="en-US"/>
               </w:rPr>
             </w:pPr>
+            <w:proofErr w:type="spellStart"/>
             <w:r>
               <w:rPr>
                 <w:lang w:val="en-US"/>
@@ -6569,6 +8004,7 @@
               </w:rPr>
               <w:t>Constrained</w:t>
             </w:r>
+            <w:proofErr w:type="spellEnd"/>
           </w:p>
         </w:tc>
         <w:tc>
@@ -6582,6 +8018,7 @@
                 <w:lang w:val="en-US"/>
               </w:rPr>
             </w:pPr>
+            <w:proofErr w:type="spellStart"/>
             <w:r>
               <w:rPr>
                 <w:lang w:val="en-US"/>
@@ -6594,6 +8031,7 @@
               </w:rPr>
               <w:t>ConstrainedBy</w:t>
             </w:r>
+            <w:proofErr w:type="spellEnd"/>
           </w:p>
         </w:tc>
       </w:tr>
@@ -6613,6 +8051,7 @@
                 <w:lang w:val="en-US"/>
               </w:rPr>
             </w:pPr>
+            <w:proofErr w:type="spellStart"/>
             <w:r>
               <w:rPr>
                 <w:b w:val="0"/>
@@ -6627,6 +8066,7 @@
               </w:rPr>
               <w:t>cxn</w:t>
             </w:r>
+            <w:proofErr w:type="spellEnd"/>
           </w:p>
         </w:tc>
         <w:tc>
@@ -6700,6 +8140,7 @@
                 <w:lang w:val="en-US"/>
               </w:rPr>
             </w:pPr>
+            <w:proofErr w:type="spellStart"/>
             <w:r>
               <w:rPr>
                 <w:b w:val="0"/>
@@ -6707,6 +8148,7 @@
               </w:rPr>
               <w:t>con_element</w:t>
             </w:r>
+            <w:proofErr w:type="spellEnd"/>
           </w:p>
         </w:tc>
         <w:tc>
@@ -6783,6 +8225,7 @@
                 <w:lang w:val="en-US"/>
               </w:rPr>
             </w:pPr>
+            <w:proofErr w:type="spellStart"/>
             <w:r>
               <w:rPr>
                 <w:b w:val="0"/>
@@ -6797,6 +8240,7 @@
               </w:rPr>
               <w:t>on_cxn</w:t>
             </w:r>
+            <w:proofErr w:type="spellEnd"/>
           </w:p>
         </w:tc>
         <w:tc>
@@ -6870,6 +8314,7 @@
                 <w:lang w:val="en-US"/>
               </w:rPr>
             </w:pPr>
+            <w:proofErr w:type="spellStart"/>
             <w:r>
               <w:rPr>
                 <w:b w:val="0"/>
@@ -6877,6 +8322,7 @@
               </w:rPr>
               <w:t>con_cxn</w:t>
             </w:r>
+            <w:proofErr w:type="spellEnd"/>
           </w:p>
         </w:tc>
         <w:tc>
@@ -6953,6 +8399,7 @@
                 <w:lang w:val="en-US"/>
               </w:rPr>
             </w:pPr>
+            <w:proofErr w:type="spellStart"/>
             <w:r>
               <w:rPr>
                 <w:b w:val="0"/>
@@ -6960,6 +8407,7 @@
               </w:rPr>
               <w:t>con_element</w:t>
             </w:r>
+            <w:proofErr w:type="spellEnd"/>
           </w:p>
         </w:tc>
         <w:tc>
@@ -7033,6 +8481,7 @@
                 <w:lang w:val="en-US"/>
               </w:rPr>
             </w:pPr>
+            <w:proofErr w:type="spellStart"/>
             <w:r>
               <w:rPr>
                 <w:b w:val="0"/>
@@ -7040,6 +8489,7 @@
               </w:rPr>
               <w:t>con_before</w:t>
             </w:r>
+            <w:proofErr w:type="spellEnd"/>
           </w:p>
         </w:tc>
         <w:tc>
@@ -7116,6 +8566,7 @@
                 <w:lang w:val="en-US"/>
               </w:rPr>
             </w:pPr>
+            <w:proofErr w:type="spellStart"/>
             <w:r>
               <w:rPr>
                 <w:b w:val="0"/>
@@ -7123,6 +8574,7 @@
               </w:rPr>
               <w:t>con_element</w:t>
             </w:r>
+            <w:proofErr w:type="spellEnd"/>
           </w:p>
         </w:tc>
         <w:tc>
@@ -7196,6 +8648,7 @@
                 <w:lang w:val="en-US"/>
               </w:rPr>
             </w:pPr>
+            <w:proofErr w:type="spellStart"/>
             <w:r>
               <w:rPr>
                 <w:b w:val="0"/>
@@ -7210,6 +8663,7 @@
               </w:rPr>
               <w:t>element</w:t>
             </w:r>
+            <w:proofErr w:type="spellEnd"/>
           </w:p>
         </w:tc>
         <w:tc>
@@ -7286,6 +8740,7 @@
                 <w:lang w:val="en-US"/>
               </w:rPr>
             </w:pPr>
+            <w:proofErr w:type="spellStart"/>
             <w:r>
               <w:rPr>
                 <w:b w:val="0"/>
@@ -7293,6 +8748,7 @@
               </w:rPr>
               <w:t>con_cxn</w:t>
             </w:r>
+            <w:proofErr w:type="spellEnd"/>
           </w:p>
         </w:tc>
         <w:tc>
@@ -7366,6 +8822,7 @@
                 <w:lang w:val="en-US"/>
               </w:rPr>
             </w:pPr>
+            <w:proofErr w:type="spellStart"/>
             <w:r>
               <w:rPr>
                 <w:b w:val="0"/>
@@ -7373,6 +8830,7 @@
               </w:rPr>
               <w:t>con_element</w:t>
             </w:r>
+            <w:proofErr w:type="spellEnd"/>
           </w:p>
         </w:tc>
         <w:tc>
@@ -7449,6 +8907,7 @@
                 <w:lang w:val="en-US"/>
               </w:rPr>
             </w:pPr>
+            <w:proofErr w:type="spellStart"/>
             <w:r>
               <w:rPr>
                 <w:b w:val="0"/>
@@ -7463,6 +8922,7 @@
               </w:rPr>
               <w:t>_constitutive</w:t>
             </w:r>
+            <w:proofErr w:type="spellEnd"/>
           </w:p>
         </w:tc>
         <w:tc>
@@ -7542,6 +9002,7 @@
                 <w:lang w:val="en-US"/>
               </w:rPr>
             </w:pPr>
+            <w:proofErr w:type="spellStart"/>
             <w:r>
               <w:rPr>
                 <w:b w:val="0"/>
@@ -7556,6 +9017,7 @@
               </w:rPr>
               <w:t>_constraint</w:t>
             </w:r>
+            <w:proofErr w:type="spellEnd"/>
           </w:p>
         </w:tc>
         <w:tc>

</xml_diff>